<commit_message>
fotos en edit events
</commit_message>
<xml_diff>
--- a/Documentatie/Acceptatietest.docx
+++ b/Documentatie/Acceptatietest.docx
@@ -124,7 +124,13 @@
                               <w:t>Evan</w:t>
                             </w:r>
                             <w:r>
-                              <w:t>, Ramino, Aaron</w:t>
+                              <w:t>, Ramino</w:t>
+                            </w:r>
+                            <w:r>
+                              <w:t>,</w:t>
+                            </w:r>
+                            <w:r>
+                              <w:t xml:space="preserve"> Aaron</w:t>
                             </w:r>
                           </w:p>
                           <w:p>
@@ -165,7 +171,13 @@
                               <w:t xml:space="preserve">Getest door: </w:t>
                             </w:r>
                             <w:r>
-                              <w:t>Vasco van gils</w:t>
+                              <w:t xml:space="preserve">Vasco van </w:t>
+                            </w:r>
+                            <w:r>
+                              <w:t>G</w:t>
+                            </w:r>
+                            <w:r>
+                              <w:t>ils</w:t>
                             </w:r>
                           </w:p>
                         </w:txbxContent>
@@ -205,7 +217,13 @@
                         <w:t>Evan</w:t>
                       </w:r>
                       <w:r>
-                        <w:t>, Ramino, Aaron</w:t>
+                        <w:t>, Ramino</w:t>
+                      </w:r>
+                      <w:r>
+                        <w:t>,</w:t>
+                      </w:r>
+                      <w:r>
+                        <w:t xml:space="preserve"> Aaron</w:t>
                       </w:r>
                     </w:p>
                     <w:p>
@@ -246,7 +264,13 @@
                         <w:t xml:space="preserve">Getest door: </w:t>
                       </w:r>
                       <w:r>
-                        <w:t>Vasco van gils</w:t>
+                        <w:t xml:space="preserve">Vasco van </w:t>
+                      </w:r>
+                      <w:r>
+                        <w:t>G</w:t>
+                      </w:r>
+                      <w:r>
+                        <w:t>ils</w:t>
                       </w:r>
                     </w:p>
                   </w:txbxContent>
@@ -568,8 +592,17 @@
                 <w:rFonts w:ascii="Calibri" w:hAnsi="Calibri"/>
                 <w:b/>
               </w:rPr>
-              <w:t>Type in de searchbar /admin</w:t>
-            </w:r>
+              <w:t>Type in de searchbar /</w:t>
+            </w:r>
+            <w:proofErr w:type="spellStart"/>
+            <w:r>
+              <w:rPr>
+                <w:rFonts w:ascii="Calibri" w:hAnsi="Calibri"/>
+                <w:b/>
+              </w:rPr>
+              <w:t>admin</w:t>
+            </w:r>
+            <w:proofErr w:type="spellEnd"/>
           </w:p>
           <w:p>
             <w:pPr>
@@ -657,12 +690,21 @@
               </w:rPr>
               <w:t xml:space="preserve">Klik op de button </w:t>
             </w:r>
-            <w:r>
-              <w:rPr>
-                <w:rFonts w:ascii="Calibri" w:hAnsi="Calibri"/>
-                <w:b/>
-              </w:rPr>
-              <w:t xml:space="preserve">Sign in </w:t>
+            <w:proofErr w:type="spellStart"/>
+            <w:r>
+              <w:rPr>
+                <w:rFonts w:ascii="Calibri" w:hAnsi="Calibri"/>
+                <w:b/>
+              </w:rPr>
+              <w:t>Sign</w:t>
+            </w:r>
+            <w:proofErr w:type="spellEnd"/>
+            <w:r>
+              <w:rPr>
+                <w:rFonts w:ascii="Calibri" w:hAnsi="Calibri"/>
+                <w:b/>
+              </w:rPr>
+              <w:t xml:space="preserve"> in </w:t>
             </w:r>
             <w:r>
               <w:rPr>
@@ -813,6 +855,12 @@
                 <w:rFonts w:ascii="Calibri" w:hAnsi="Calibri"/>
               </w:rPr>
             </w:pPr>
+            <w:r>
+              <w:rPr>
+                <w:rFonts w:ascii="Calibri" w:hAnsi="Calibri"/>
+              </w:rPr>
+              <w:t>Doet wat er staat, krijg een fout melding.</w:t>
+            </w:r>
           </w:p>
         </w:tc>
       </w:tr>
@@ -1009,6 +1057,13 @@
                 <w:b/>
               </w:rPr>
             </w:pPr>
+            <w:r>
+              <w:rPr>
+                <w:rFonts w:ascii="Calibri" w:hAnsi="Calibri"/>
+                <w:b/>
+              </w:rPr>
+              <w:t>Vasco</w:t>
+            </w:r>
           </w:p>
         </w:tc>
       </w:tr>
@@ -1345,8 +1400,17 @@
                 <w:rFonts w:ascii="Calibri" w:hAnsi="Calibri"/>
                 <w:b/>
               </w:rPr>
-              <w:t>Type in de searchbar /admin</w:t>
-            </w:r>
+              <w:t>Type in de searchbar /</w:t>
+            </w:r>
+            <w:proofErr w:type="spellStart"/>
+            <w:r>
+              <w:rPr>
+                <w:rFonts w:ascii="Calibri" w:hAnsi="Calibri"/>
+                <w:b/>
+              </w:rPr>
+              <w:t>admin</w:t>
+            </w:r>
+            <w:proofErr w:type="spellEnd"/>
           </w:p>
           <w:p>
             <w:pPr>
@@ -1428,7 +1492,23 @@
                 <w:rFonts w:ascii="Calibri" w:hAnsi="Calibri"/>
                 <w:b/>
               </w:rPr>
-              <w:t xml:space="preserve">Klik op de button Sign in onder aan het formulier </w:t>
+              <w:t xml:space="preserve">Klik op de button </w:t>
+            </w:r>
+            <w:proofErr w:type="spellStart"/>
+            <w:r>
+              <w:rPr>
+                <w:rFonts w:ascii="Calibri" w:hAnsi="Calibri"/>
+                <w:b/>
+              </w:rPr>
+              <w:t>Sign</w:t>
+            </w:r>
+            <w:proofErr w:type="spellEnd"/>
+            <w:r>
+              <w:rPr>
+                <w:rFonts w:ascii="Calibri" w:hAnsi="Calibri"/>
+                <w:b/>
+              </w:rPr>
+              <w:t xml:space="preserve"> in onder aan het formulier </w:t>
             </w:r>
           </w:p>
         </w:tc>
@@ -1528,6 +1608,12 @@
                 <w:rFonts w:ascii="Calibri" w:hAnsi="Calibri"/>
               </w:rPr>
             </w:pPr>
+            <w:r>
+              <w:rPr>
+                <w:rFonts w:ascii="Calibri" w:hAnsi="Calibri"/>
+              </w:rPr>
+              <w:t>Kom een fout melding</w:t>
+            </w:r>
           </w:p>
         </w:tc>
       </w:tr>
@@ -1723,6 +1809,13 @@
                 <w:b/>
               </w:rPr>
             </w:pPr>
+            <w:r>
+              <w:rPr>
+                <w:rFonts w:ascii="Calibri" w:hAnsi="Calibri"/>
+                <w:b/>
+              </w:rPr>
+              <w:t>Vasco</w:t>
+            </w:r>
           </w:p>
         </w:tc>
       </w:tr>
@@ -2076,8 +2169,17 @@
                 <w:rFonts w:ascii="Calibri" w:hAnsi="Calibri"/>
                 <w:b/>
               </w:rPr>
-              <w:t>Type in de searchbar /admin</w:t>
-            </w:r>
+              <w:t>Type in de searchbar /</w:t>
+            </w:r>
+            <w:proofErr w:type="spellStart"/>
+            <w:r>
+              <w:rPr>
+                <w:rFonts w:ascii="Calibri" w:hAnsi="Calibri"/>
+                <w:b/>
+              </w:rPr>
+              <w:t>admin</w:t>
+            </w:r>
+            <w:proofErr w:type="spellEnd"/>
           </w:p>
           <w:p>
             <w:pPr>
@@ -2164,7 +2266,23 @@
                 <w:rFonts w:ascii="Calibri" w:hAnsi="Calibri"/>
                 <w:b/>
               </w:rPr>
-              <w:t>Klik op de button Sign in onder aan het formulier</w:t>
+              <w:t xml:space="preserve">Klik op de button </w:t>
+            </w:r>
+            <w:proofErr w:type="spellStart"/>
+            <w:r>
+              <w:rPr>
+                <w:rFonts w:ascii="Calibri" w:hAnsi="Calibri"/>
+                <w:b/>
+              </w:rPr>
+              <w:t>Sign</w:t>
+            </w:r>
+            <w:proofErr w:type="spellEnd"/>
+            <w:r>
+              <w:rPr>
+                <w:rFonts w:ascii="Calibri" w:hAnsi="Calibri"/>
+                <w:b/>
+              </w:rPr>
+              <w:t xml:space="preserve"> in onder aan het formulier</w:t>
             </w:r>
             <w:r>
               <w:rPr>
@@ -2228,8 +2346,16 @@
               <w:rPr>
                 <w:rFonts w:ascii="Calibri" w:hAnsi="Calibri"/>
               </w:rPr>
-              <w:t>het admindashboard</w:t>
-            </w:r>
+              <w:t xml:space="preserve">het </w:t>
+            </w:r>
+            <w:proofErr w:type="spellStart"/>
+            <w:r>
+              <w:rPr>
+                <w:rFonts w:ascii="Calibri" w:hAnsi="Calibri"/>
+              </w:rPr>
+              <w:t>admindashboard</w:t>
+            </w:r>
+            <w:proofErr w:type="spellEnd"/>
             <w:r>
               <w:rPr>
                 <w:rFonts w:ascii="Calibri" w:hAnsi="Calibri"/>
@@ -2295,6 +2421,12 @@
                 <w:rFonts w:ascii="Calibri" w:hAnsi="Calibri"/>
               </w:rPr>
             </w:pPr>
+            <w:r>
+              <w:rPr>
+                <w:rFonts w:ascii="Calibri" w:hAnsi="Calibri"/>
+              </w:rPr>
+              <w:t>Ja dat klopt</w:t>
+            </w:r>
           </w:p>
         </w:tc>
       </w:tr>
@@ -2490,6 +2622,13 @@
                 <w:b/>
               </w:rPr>
             </w:pPr>
+            <w:r>
+              <w:rPr>
+                <w:rFonts w:ascii="Calibri" w:hAnsi="Calibri"/>
+                <w:b/>
+              </w:rPr>
+              <w:t>Vasco</w:t>
+            </w:r>
           </w:p>
         </w:tc>
       </w:tr>
@@ -2725,7 +2864,23 @@
                 <w:rFonts w:ascii="Calibri" w:hAnsi="Calibri"/>
                 <w:b/>
               </w:rPr>
-              <w:t>Event request aanmaken</w:t>
+              <w:t xml:space="preserve">Event </w:t>
+            </w:r>
+            <w:proofErr w:type="spellStart"/>
+            <w:r>
+              <w:rPr>
+                <w:rFonts w:ascii="Calibri" w:hAnsi="Calibri"/>
+                <w:b/>
+              </w:rPr>
+              <w:t>request</w:t>
+            </w:r>
+            <w:proofErr w:type="spellEnd"/>
+            <w:r>
+              <w:rPr>
+                <w:rFonts w:ascii="Calibri" w:hAnsi="Calibri"/>
+                <w:b/>
+              </w:rPr>
+              <w:t xml:space="preserve"> aanmaken</w:t>
             </w:r>
           </w:p>
         </w:tc>
@@ -2774,15 +2929,33 @@
                 <w:b/>
                 <w:lang w:val="en-US"/>
               </w:rPr>
-              <w:t>Event request email veld l</w:t>
-            </w:r>
+              <w:t xml:space="preserve">Event request email veld </w:t>
+            </w:r>
+            <w:proofErr w:type="spellStart"/>
             <w:r>
               <w:rPr>
                 <w:rFonts w:ascii="Calibri" w:hAnsi="Calibri"/>
                 <w:b/>
                 <w:lang w:val="en-US"/>
               </w:rPr>
-              <w:t>eeg laten</w:t>
+              <w:t>l</w:t>
+            </w:r>
+            <w:r>
+              <w:rPr>
+                <w:rFonts w:ascii="Calibri" w:hAnsi="Calibri"/>
+                <w:b/>
+                <w:lang w:val="en-US"/>
+              </w:rPr>
+              <w:t>eeg</w:t>
+            </w:r>
+            <w:proofErr w:type="spellEnd"/>
+            <w:r>
+              <w:rPr>
+                <w:rFonts w:ascii="Calibri" w:hAnsi="Calibri"/>
+                <w:b/>
+                <w:lang w:val="en-US"/>
+              </w:rPr>
+              <w:t xml:space="preserve"> laten</w:t>
             </w:r>
           </w:p>
         </w:tc>
@@ -2866,8 +3039,17 @@
                 <w:rFonts w:ascii="Calibri" w:hAnsi="Calibri"/>
                 <w:b/>
               </w:rPr>
-              <w:t>Klik in het menu op Request</w:t>
-            </w:r>
+              <w:t xml:space="preserve">Klik in het menu op </w:t>
+            </w:r>
+            <w:proofErr w:type="spellStart"/>
+            <w:r>
+              <w:rPr>
+                <w:rFonts w:ascii="Calibri" w:hAnsi="Calibri"/>
+                <w:b/>
+              </w:rPr>
+              <w:t>Request</w:t>
+            </w:r>
+            <w:proofErr w:type="spellEnd"/>
           </w:p>
           <w:p>
             <w:pPr>
@@ -2926,7 +3108,23 @@
                 <w:rFonts w:ascii="Calibri" w:hAnsi="Calibri"/>
                 <w:b/>
               </w:rPr>
-              <w:t>Vul in het formulier bij phone: 067458</w:t>
+              <w:t xml:space="preserve">Vul in het formulier bij </w:t>
+            </w:r>
+            <w:proofErr w:type="spellStart"/>
+            <w:r>
+              <w:rPr>
+                <w:rFonts w:ascii="Calibri" w:hAnsi="Calibri"/>
+                <w:b/>
+              </w:rPr>
+              <w:t>phone</w:t>
+            </w:r>
+            <w:proofErr w:type="spellEnd"/>
+            <w:r>
+              <w:rPr>
+                <w:rFonts w:ascii="Calibri" w:hAnsi="Calibri"/>
+                <w:b/>
+              </w:rPr>
+              <w:t>: 067458</w:t>
             </w:r>
           </w:p>
           <w:p>
@@ -2946,7 +3144,23 @@
                 <w:rFonts w:ascii="Calibri" w:hAnsi="Calibri"/>
                 <w:b/>
               </w:rPr>
-              <w:t>Vul in het formulier bij location: Rotterdam</w:t>
+              <w:t xml:space="preserve">Vul in het formulier bij </w:t>
+            </w:r>
+            <w:proofErr w:type="spellStart"/>
+            <w:r>
+              <w:rPr>
+                <w:rFonts w:ascii="Calibri" w:hAnsi="Calibri"/>
+                <w:b/>
+              </w:rPr>
+              <w:t>location</w:t>
+            </w:r>
+            <w:proofErr w:type="spellEnd"/>
+            <w:r>
+              <w:rPr>
+                <w:rFonts w:ascii="Calibri" w:hAnsi="Calibri"/>
+                <w:b/>
+              </w:rPr>
+              <w:t>: Rotterdam</w:t>
             </w:r>
           </w:p>
           <w:p>
@@ -2982,6 +3196,7 @@
                 <w:lang w:val="en-US"/>
               </w:rPr>
             </w:pPr>
+            <w:proofErr w:type="spellStart"/>
             <w:r>
               <w:rPr>
                 <w:rFonts w:ascii="Calibri" w:hAnsi="Calibri"/>
@@ -2989,8 +3204,45 @@
                 <w:lang w:val="en-US"/>
               </w:rPr>
               <w:lastRenderedPageBreak/>
-              <w:t>Vul in het formulier bij</w:t>
-            </w:r>
+              <w:t>Vul</w:t>
+            </w:r>
+            <w:proofErr w:type="spellEnd"/>
+            <w:r>
+              <w:rPr>
+                <w:rFonts w:ascii="Calibri" w:hAnsi="Calibri"/>
+                <w:b/>
+                <w:lang w:val="en-US"/>
+              </w:rPr>
+              <w:t xml:space="preserve"> in het </w:t>
+            </w:r>
+            <w:proofErr w:type="spellStart"/>
+            <w:r>
+              <w:rPr>
+                <w:rFonts w:ascii="Calibri" w:hAnsi="Calibri"/>
+                <w:b/>
+                <w:lang w:val="en-US"/>
+              </w:rPr>
+              <w:t>formulier</w:t>
+            </w:r>
+            <w:proofErr w:type="spellEnd"/>
+            <w:r>
+              <w:rPr>
+                <w:rFonts w:ascii="Calibri" w:hAnsi="Calibri"/>
+                <w:b/>
+                <w:lang w:val="en-US"/>
+              </w:rPr>
+              <w:t xml:space="preserve"> </w:t>
+            </w:r>
+            <w:proofErr w:type="spellStart"/>
+            <w:r>
+              <w:rPr>
+                <w:rFonts w:ascii="Calibri" w:hAnsi="Calibri"/>
+                <w:b/>
+                <w:lang w:val="en-US"/>
+              </w:rPr>
+              <w:t>bij</w:t>
+            </w:r>
+            <w:proofErr w:type="spellEnd"/>
             <w:r>
               <w:rPr>
                 <w:rFonts w:ascii="Calibri" w:hAnsi="Calibri"/>
@@ -3016,7 +3268,25 @@
                 <w:b/>
                 <w:lang w:val="en-US"/>
               </w:rPr>
-              <w:t>survived not only five centuries, but also the leap into electronic typesetting, remaining essentially unchanged. It was popularised in the 1960s with the release of Letraset sheets containing Lorem Ipsum passages, and more recently with desktop publishing software like Aldus PageMaker including versions of Lorem Ipsum.</w:t>
+              <w:t xml:space="preserve">survived not only five centuries, but also the leap into electronic typesetting, remaining essentially unchanged. It was </w:t>
+            </w:r>
+            <w:proofErr w:type="spellStart"/>
+            <w:r>
+              <w:rPr>
+                <w:rFonts w:ascii="Calibri" w:hAnsi="Calibri"/>
+                <w:b/>
+                <w:lang w:val="en-US"/>
+              </w:rPr>
+              <w:t>popularised</w:t>
+            </w:r>
+            <w:proofErr w:type="spellEnd"/>
+            <w:r>
+              <w:rPr>
+                <w:rFonts w:ascii="Calibri" w:hAnsi="Calibri"/>
+                <w:b/>
+                <w:lang w:val="en-US"/>
+              </w:rPr>
+              <w:t xml:space="preserve"> in the 1960s with the release of Letraset sheets containing Lorem Ipsum passages, and more recently with desktop publishing software like Aldus PageMaker including versions of Lorem Ipsum.</w:t>
             </w:r>
           </w:p>
           <w:p>
@@ -3038,13 +3308,31 @@
               </w:rPr>
               <w:t xml:space="preserve">Klik op </w:t>
             </w:r>
-            <w:r>
-              <w:rPr>
-                <w:rFonts w:ascii="Calibri" w:hAnsi="Calibri"/>
-                <w:b/>
-              </w:rPr>
-              <w:t>Submit Event Request</w:t>
-            </w:r>
+            <w:proofErr w:type="spellStart"/>
+            <w:r>
+              <w:rPr>
+                <w:rFonts w:ascii="Calibri" w:hAnsi="Calibri"/>
+                <w:b/>
+              </w:rPr>
+              <w:t>Submit</w:t>
+            </w:r>
+            <w:proofErr w:type="spellEnd"/>
+            <w:r>
+              <w:rPr>
+                <w:rFonts w:ascii="Calibri" w:hAnsi="Calibri"/>
+                <w:b/>
+              </w:rPr>
+              <w:t xml:space="preserve"> Event </w:t>
+            </w:r>
+            <w:proofErr w:type="spellStart"/>
+            <w:r>
+              <w:rPr>
+                <w:rFonts w:ascii="Calibri" w:hAnsi="Calibri"/>
+                <w:b/>
+              </w:rPr>
+              <w:t>Request</w:t>
+            </w:r>
+            <w:proofErr w:type="spellEnd"/>
             <w:r>
               <w:rPr>
                 <w:rFonts w:ascii="Calibri" w:hAnsi="Calibri"/>
@@ -3150,6 +3438,12 @@
                 <w:rFonts w:ascii="Calibri" w:hAnsi="Calibri"/>
               </w:rPr>
             </w:pPr>
+            <w:r>
+              <w:rPr>
+                <w:rFonts w:ascii="Calibri" w:hAnsi="Calibri"/>
+              </w:rPr>
+              <w:t>Dat klopt.</w:t>
+            </w:r>
           </w:p>
         </w:tc>
       </w:tr>
@@ -3345,6 +3639,13 @@
                 <w:b/>
               </w:rPr>
             </w:pPr>
+            <w:r>
+              <w:rPr>
+                <w:rFonts w:ascii="Calibri" w:hAnsi="Calibri"/>
+                <w:b/>
+              </w:rPr>
+              <w:t>Vasco</w:t>
+            </w:r>
           </w:p>
         </w:tc>
       </w:tr>
@@ -3574,7 +3875,23 @@
                 <w:rFonts w:ascii="Calibri" w:hAnsi="Calibri"/>
                 <w:b/>
               </w:rPr>
-              <w:t>Event request aanmaken</w:t>
+              <w:t xml:space="preserve">Event </w:t>
+            </w:r>
+            <w:proofErr w:type="spellStart"/>
+            <w:r>
+              <w:rPr>
+                <w:rFonts w:ascii="Calibri" w:hAnsi="Calibri"/>
+                <w:b/>
+              </w:rPr>
+              <w:t>request</w:t>
+            </w:r>
+            <w:proofErr w:type="spellEnd"/>
+            <w:r>
+              <w:rPr>
+                <w:rFonts w:ascii="Calibri" w:hAnsi="Calibri"/>
+                <w:b/>
+              </w:rPr>
+              <w:t xml:space="preserve"> aanmaken</w:t>
             </w:r>
           </w:p>
         </w:tc>
@@ -3696,7 +4013,23 @@
                 <w:rFonts w:ascii="Calibri" w:hAnsi="Calibri"/>
                 <w:b/>
               </w:rPr>
-              <w:t xml:space="preserve">Event Request formulier invullen </w:t>
+              <w:t xml:space="preserve">Event </w:t>
+            </w:r>
+            <w:proofErr w:type="spellStart"/>
+            <w:r>
+              <w:rPr>
+                <w:rFonts w:ascii="Calibri" w:hAnsi="Calibri"/>
+                <w:b/>
+              </w:rPr>
+              <w:t>Request</w:t>
+            </w:r>
+            <w:proofErr w:type="spellEnd"/>
+            <w:r>
+              <w:rPr>
+                <w:rFonts w:ascii="Calibri" w:hAnsi="Calibri"/>
+                <w:b/>
+              </w:rPr>
+              <w:t xml:space="preserve"> formulier invullen </w:t>
             </w:r>
           </w:p>
         </w:tc>
@@ -3780,8 +4113,17 @@
                 <w:rFonts w:ascii="Calibri" w:hAnsi="Calibri"/>
                 <w:b/>
               </w:rPr>
-              <w:t>Klik in het menu op Request</w:t>
-            </w:r>
+              <w:t xml:space="preserve">Klik in het menu op </w:t>
+            </w:r>
+            <w:proofErr w:type="spellStart"/>
+            <w:r>
+              <w:rPr>
+                <w:rFonts w:ascii="Calibri" w:hAnsi="Calibri"/>
+                <w:b/>
+              </w:rPr>
+              <w:t>Request</w:t>
+            </w:r>
+            <w:proofErr w:type="spellEnd"/>
           </w:p>
           <w:p>
             <w:pPr>
@@ -3850,7 +4192,23 @@
                 <w:rFonts w:ascii="Calibri" w:hAnsi="Calibri"/>
                 <w:b/>
               </w:rPr>
-              <w:t>Vul in het formulier bij phone: 067458</w:t>
+              <w:t xml:space="preserve">Vul in het formulier bij </w:t>
+            </w:r>
+            <w:proofErr w:type="spellStart"/>
+            <w:r>
+              <w:rPr>
+                <w:rFonts w:ascii="Calibri" w:hAnsi="Calibri"/>
+                <w:b/>
+              </w:rPr>
+              <w:t>phone</w:t>
+            </w:r>
+            <w:proofErr w:type="spellEnd"/>
+            <w:r>
+              <w:rPr>
+                <w:rFonts w:ascii="Calibri" w:hAnsi="Calibri"/>
+                <w:b/>
+              </w:rPr>
+              <w:t>: 067458</w:t>
             </w:r>
           </w:p>
           <w:p>
@@ -3870,7 +4228,23 @@
                 <w:rFonts w:ascii="Calibri" w:hAnsi="Calibri"/>
                 <w:b/>
               </w:rPr>
-              <w:t>Vul in het formulier bij location: Rotterdam</w:t>
+              <w:t xml:space="preserve">Vul in het formulier bij </w:t>
+            </w:r>
+            <w:proofErr w:type="spellStart"/>
+            <w:r>
+              <w:rPr>
+                <w:rFonts w:ascii="Calibri" w:hAnsi="Calibri"/>
+                <w:b/>
+              </w:rPr>
+              <w:t>location</w:t>
+            </w:r>
+            <w:proofErr w:type="spellEnd"/>
+            <w:r>
+              <w:rPr>
+                <w:rFonts w:ascii="Calibri" w:hAnsi="Calibri"/>
+                <w:b/>
+              </w:rPr>
+              <w:t>: Rotterdam</w:t>
             </w:r>
           </w:p>
           <w:p>
@@ -3906,13 +4280,59 @@
                 <w:lang w:val="en-US"/>
               </w:rPr>
             </w:pPr>
+            <w:proofErr w:type="spellStart"/>
             <w:r>
               <w:rPr>
                 <w:rFonts w:ascii="Calibri" w:hAnsi="Calibri"/>
                 <w:b/>
                 <w:lang w:val="en-US"/>
               </w:rPr>
-              <w:t>Vul in het formulier bij Details:</w:t>
+              <w:t>Vul</w:t>
+            </w:r>
+            <w:proofErr w:type="spellEnd"/>
+            <w:r>
+              <w:rPr>
+                <w:rFonts w:ascii="Calibri" w:hAnsi="Calibri"/>
+                <w:b/>
+                <w:lang w:val="en-US"/>
+              </w:rPr>
+              <w:t xml:space="preserve"> in het </w:t>
+            </w:r>
+            <w:proofErr w:type="spellStart"/>
+            <w:r>
+              <w:rPr>
+                <w:rFonts w:ascii="Calibri" w:hAnsi="Calibri"/>
+                <w:b/>
+                <w:lang w:val="en-US"/>
+              </w:rPr>
+              <w:t>formulier</w:t>
+            </w:r>
+            <w:proofErr w:type="spellEnd"/>
+            <w:r>
+              <w:rPr>
+                <w:rFonts w:ascii="Calibri" w:hAnsi="Calibri"/>
+                <w:b/>
+                <w:lang w:val="en-US"/>
+              </w:rPr>
+              <w:t xml:space="preserve"> </w:t>
+            </w:r>
+            <w:proofErr w:type="spellStart"/>
+            <w:r>
+              <w:rPr>
+                <w:rFonts w:ascii="Calibri" w:hAnsi="Calibri"/>
+                <w:b/>
+                <w:lang w:val="en-US"/>
+              </w:rPr>
+              <w:t>bij</w:t>
+            </w:r>
+            <w:proofErr w:type="spellEnd"/>
+            <w:r>
+              <w:rPr>
+                <w:rFonts w:ascii="Calibri" w:hAnsi="Calibri"/>
+                <w:b/>
+                <w:lang w:val="en-US"/>
+              </w:rPr>
+              <w:t xml:space="preserve"> Details:</w:t>
             </w:r>
             <w:r>
               <w:rPr>
@@ -3931,7 +4351,25 @@
                 <w:b/>
                 <w:lang w:val="en-US"/>
               </w:rPr>
-              <w:t>survived not only five centuries, but also the leap into electronic typesetting, remaining essentially unchanged. It was popularised in the 1960s with the release of Letraset sheets containing Lorem Ipsum passages, and more recently with desktop publishing software like Aldus PageMaker including versions of Lorem Ipsum.</w:t>
+              <w:t xml:space="preserve">survived not only five centuries, but also the leap into electronic typesetting, remaining essentially unchanged. It was </w:t>
+            </w:r>
+            <w:proofErr w:type="spellStart"/>
+            <w:r>
+              <w:rPr>
+                <w:rFonts w:ascii="Calibri" w:hAnsi="Calibri"/>
+                <w:b/>
+                <w:lang w:val="en-US"/>
+              </w:rPr>
+              <w:t>popularised</w:t>
+            </w:r>
+            <w:proofErr w:type="spellEnd"/>
+            <w:r>
+              <w:rPr>
+                <w:rFonts w:ascii="Calibri" w:hAnsi="Calibri"/>
+                <w:b/>
+                <w:lang w:val="en-US"/>
+              </w:rPr>
+              <w:t xml:space="preserve"> in the 1960s with the release of Letraset sheets containing Lorem Ipsum passages, and more recently with desktop publishing software like Aldus PageMaker including versions of Lorem Ipsum.</w:t>
             </w:r>
           </w:p>
           <w:p>
@@ -3951,7 +4389,39 @@
                 <w:rFonts w:ascii="Calibri" w:hAnsi="Calibri"/>
                 <w:b/>
               </w:rPr>
-              <w:t>Klik op Submit Event Request onder aan het formulier</w:t>
+              <w:t xml:space="preserve">Klik op </w:t>
+            </w:r>
+            <w:proofErr w:type="spellStart"/>
+            <w:r>
+              <w:rPr>
+                <w:rFonts w:ascii="Calibri" w:hAnsi="Calibri"/>
+                <w:b/>
+              </w:rPr>
+              <w:t>Submit</w:t>
+            </w:r>
+            <w:proofErr w:type="spellEnd"/>
+            <w:r>
+              <w:rPr>
+                <w:rFonts w:ascii="Calibri" w:hAnsi="Calibri"/>
+                <w:b/>
+              </w:rPr>
+              <w:t xml:space="preserve"> Event </w:t>
+            </w:r>
+            <w:proofErr w:type="spellStart"/>
+            <w:r>
+              <w:rPr>
+                <w:rFonts w:ascii="Calibri" w:hAnsi="Calibri"/>
+                <w:b/>
+              </w:rPr>
+              <w:t>Request</w:t>
+            </w:r>
+            <w:proofErr w:type="spellEnd"/>
+            <w:r>
+              <w:rPr>
+                <w:rFonts w:ascii="Calibri" w:hAnsi="Calibri"/>
+                <w:b/>
+              </w:rPr>
+              <w:t xml:space="preserve"> onder aan het formulier</w:t>
             </w:r>
           </w:p>
         </w:tc>
@@ -3998,11 +4468,19 @@
               </w:rPr>
               <w:t>Er komt een groene melding in het scherm: (</w:t>
             </w:r>
-            <w:r>
-              <w:rPr>
-                <w:rFonts w:ascii="Calibri" w:hAnsi="Calibri"/>
-              </w:rPr>
-              <w:t>Success alert!</w:t>
+            <w:proofErr w:type="spellStart"/>
+            <w:r>
+              <w:rPr>
+                <w:rFonts w:ascii="Calibri" w:hAnsi="Calibri"/>
+              </w:rPr>
+              <w:t>Success</w:t>
+            </w:r>
+            <w:proofErr w:type="spellEnd"/>
+            <w:r>
+              <w:rPr>
+                <w:rFonts w:ascii="Calibri" w:hAnsi="Calibri"/>
+              </w:rPr>
+              <w:t xml:space="preserve"> alert!</w:t>
             </w:r>
             <w:r>
               <w:rPr>
@@ -4085,6 +4563,12 @@
                 <w:rFonts w:ascii="Calibri" w:hAnsi="Calibri"/>
               </w:rPr>
             </w:pPr>
+            <w:r>
+              <w:rPr>
+                <w:rFonts w:ascii="Calibri" w:hAnsi="Calibri"/>
+              </w:rPr>
+              <w:t>Dat klopt, werkt geheel</w:t>
+            </w:r>
           </w:p>
         </w:tc>
       </w:tr>
@@ -4274,6 +4758,13 @@
                 <w:b/>
               </w:rPr>
             </w:pPr>
+            <w:r>
+              <w:rPr>
+                <w:rFonts w:ascii="Calibri" w:hAnsi="Calibri"/>
+                <w:b/>
+              </w:rPr>
+              <w:t>Vasco</w:t>
+            </w:r>
           </w:p>
         </w:tc>
       </w:tr>
@@ -4720,8 +5211,17 @@
                 <w:rFonts w:ascii="Calibri" w:hAnsi="Calibri"/>
                 <w:b/>
               </w:rPr>
-              <w:t>mino Vrca</w:t>
-            </w:r>
+              <w:t xml:space="preserve">mino </w:t>
+            </w:r>
+            <w:proofErr w:type="spellStart"/>
+            <w:r>
+              <w:rPr>
+                <w:rFonts w:ascii="Calibri" w:hAnsi="Calibri"/>
+                <w:b/>
+              </w:rPr>
+              <w:t>Vrca</w:t>
+            </w:r>
+            <w:proofErr w:type="spellEnd"/>
           </w:p>
           <w:p>
             <w:pPr>
@@ -4769,12 +5269,37 @@
               </w:rPr>
               <w:t xml:space="preserve"> bij </w:t>
             </w:r>
-            <w:r>
-              <w:rPr>
-                <w:rFonts w:ascii="Calibri" w:hAnsi="Calibri"/>
-                <w:b/>
-              </w:rPr>
-              <w:t>phone number: 620939</w:t>
+            <w:proofErr w:type="spellStart"/>
+            <w:r>
+              <w:rPr>
+                <w:rFonts w:ascii="Calibri" w:hAnsi="Calibri"/>
+                <w:b/>
+              </w:rPr>
+              <w:t>phone</w:t>
+            </w:r>
+            <w:proofErr w:type="spellEnd"/>
+            <w:r>
+              <w:rPr>
+                <w:rFonts w:ascii="Calibri" w:hAnsi="Calibri"/>
+                <w:b/>
+              </w:rPr>
+              <w:t xml:space="preserve"> </w:t>
+            </w:r>
+            <w:proofErr w:type="spellStart"/>
+            <w:r>
+              <w:rPr>
+                <w:rFonts w:ascii="Calibri" w:hAnsi="Calibri"/>
+                <w:b/>
+              </w:rPr>
+              <w:t>number</w:t>
+            </w:r>
+            <w:proofErr w:type="spellEnd"/>
+            <w:r>
+              <w:rPr>
+                <w:rFonts w:ascii="Calibri" w:hAnsi="Calibri"/>
+                <w:b/>
+              </w:rPr>
+              <w:t>: 620939</w:t>
             </w:r>
           </w:p>
           <w:p>
@@ -4790,21 +5315,103 @@
                 <w:lang w:val="en-US"/>
               </w:rPr>
             </w:pPr>
+            <w:proofErr w:type="spellStart"/>
             <w:r>
               <w:rPr>
                 <w:rFonts w:ascii="Calibri" w:hAnsi="Calibri"/>
                 <w:b/>
                 <w:lang w:val="en-US"/>
               </w:rPr>
-              <w:t xml:space="preserve">Vul bij het formulier bij Message: </w:t>
-            </w:r>
+              <w:t>Vul</w:t>
+            </w:r>
+            <w:proofErr w:type="spellEnd"/>
             <w:r>
               <w:rPr>
                 <w:rFonts w:ascii="Calibri" w:hAnsi="Calibri"/>
                 <w:b/>
                 <w:lang w:val="en-US"/>
               </w:rPr>
-              <w:t>survived not only five centuries, but also the leap into electronic typesetting, remaining essentially unchanged. It was popularised in the 1960s with the release of Letraset sheets containing Lorem Ipsum passages, and more recently with desktop publishing software like Aldus PageMaker including versions of Lorem Ipsum.</w:t>
+              <w:t xml:space="preserve"> </w:t>
+            </w:r>
+            <w:proofErr w:type="spellStart"/>
+            <w:r>
+              <w:rPr>
+                <w:rFonts w:ascii="Calibri" w:hAnsi="Calibri"/>
+                <w:b/>
+                <w:lang w:val="en-US"/>
+              </w:rPr>
+              <w:t>bij</w:t>
+            </w:r>
+            <w:proofErr w:type="spellEnd"/>
+            <w:r>
+              <w:rPr>
+                <w:rFonts w:ascii="Calibri" w:hAnsi="Calibri"/>
+                <w:b/>
+                <w:lang w:val="en-US"/>
+              </w:rPr>
+              <w:t xml:space="preserve"> het </w:t>
+            </w:r>
+            <w:proofErr w:type="spellStart"/>
+            <w:r>
+              <w:rPr>
+                <w:rFonts w:ascii="Calibri" w:hAnsi="Calibri"/>
+                <w:b/>
+                <w:lang w:val="en-US"/>
+              </w:rPr>
+              <w:t>formulier</w:t>
+            </w:r>
+            <w:proofErr w:type="spellEnd"/>
+            <w:r>
+              <w:rPr>
+                <w:rFonts w:ascii="Calibri" w:hAnsi="Calibri"/>
+                <w:b/>
+                <w:lang w:val="en-US"/>
+              </w:rPr>
+              <w:t xml:space="preserve"> </w:t>
+            </w:r>
+            <w:proofErr w:type="spellStart"/>
+            <w:r>
+              <w:rPr>
+                <w:rFonts w:ascii="Calibri" w:hAnsi="Calibri"/>
+                <w:b/>
+                <w:lang w:val="en-US"/>
+              </w:rPr>
+              <w:t>bij</w:t>
+            </w:r>
+            <w:proofErr w:type="spellEnd"/>
+            <w:r>
+              <w:rPr>
+                <w:rFonts w:ascii="Calibri" w:hAnsi="Calibri"/>
+                <w:b/>
+                <w:lang w:val="en-US"/>
+              </w:rPr>
+              <w:t xml:space="preserve"> Message: </w:t>
+            </w:r>
+            <w:r>
+              <w:rPr>
+                <w:rFonts w:ascii="Calibri" w:hAnsi="Calibri"/>
+                <w:b/>
+                <w:lang w:val="en-US"/>
+              </w:rPr>
+              <w:t xml:space="preserve">survived not only five centuries, but also the leap into electronic typesetting, remaining essentially unchanged. It was </w:t>
+            </w:r>
+            <w:proofErr w:type="spellStart"/>
+            <w:r>
+              <w:rPr>
+                <w:rFonts w:ascii="Calibri" w:hAnsi="Calibri"/>
+                <w:b/>
+                <w:lang w:val="en-US"/>
+              </w:rPr>
+              <w:t>popularised</w:t>
+            </w:r>
+            <w:proofErr w:type="spellEnd"/>
+            <w:r>
+              <w:rPr>
+                <w:rFonts w:ascii="Calibri" w:hAnsi="Calibri"/>
+                <w:b/>
+                <w:lang w:val="en-US"/>
+              </w:rPr>
+              <w:t xml:space="preserve"> in the 1960s with the release of Letraset sheets containing Lorem Ipsum passages, and more recently with desktop publishing software like Aldus PageMaker including versions of Lorem Ipsum.</w:t>
             </w:r>
           </w:p>
           <w:p>
@@ -4824,7 +5431,55 @@
                 <w:rFonts w:ascii="Calibri" w:hAnsi="Calibri"/>
                 <w:b/>
               </w:rPr>
-              <w:t>Klik op Send your message onder aan</w:t>
+              <w:t xml:space="preserve">Klik op </w:t>
+            </w:r>
+            <w:proofErr w:type="spellStart"/>
+            <w:r>
+              <w:rPr>
+                <w:rFonts w:ascii="Calibri" w:hAnsi="Calibri"/>
+                <w:b/>
+              </w:rPr>
+              <w:t>Send</w:t>
+            </w:r>
+            <w:proofErr w:type="spellEnd"/>
+            <w:r>
+              <w:rPr>
+                <w:rFonts w:ascii="Calibri" w:hAnsi="Calibri"/>
+                <w:b/>
+              </w:rPr>
+              <w:t xml:space="preserve"> </w:t>
+            </w:r>
+            <w:proofErr w:type="spellStart"/>
+            <w:r>
+              <w:rPr>
+                <w:rFonts w:ascii="Calibri" w:hAnsi="Calibri"/>
+                <w:b/>
+              </w:rPr>
+              <w:t>your</w:t>
+            </w:r>
+            <w:proofErr w:type="spellEnd"/>
+            <w:r>
+              <w:rPr>
+                <w:rFonts w:ascii="Calibri" w:hAnsi="Calibri"/>
+                <w:b/>
+              </w:rPr>
+              <w:t xml:space="preserve"> </w:t>
+            </w:r>
+            <w:proofErr w:type="spellStart"/>
+            <w:r>
+              <w:rPr>
+                <w:rFonts w:ascii="Calibri" w:hAnsi="Calibri"/>
+                <w:b/>
+              </w:rPr>
+              <w:t>message</w:t>
+            </w:r>
+            <w:proofErr w:type="spellEnd"/>
+            <w:r>
+              <w:rPr>
+                <w:rFonts w:ascii="Calibri" w:hAnsi="Calibri"/>
+                <w:b/>
+              </w:rPr>
+              <w:t xml:space="preserve"> onder aan</w:t>
             </w:r>
             <w:r>
               <w:rPr>
@@ -4930,6 +5585,12 @@
                 <w:rFonts w:ascii="Calibri" w:hAnsi="Calibri"/>
               </w:rPr>
             </w:pPr>
+            <w:r>
+              <w:rPr>
+                <w:rFonts w:ascii="Calibri" w:hAnsi="Calibri"/>
+              </w:rPr>
+              <w:t>Komt inderdaad een foutmelding.</w:t>
+            </w:r>
           </w:p>
         </w:tc>
       </w:tr>
@@ -5125,6 +5786,13 @@
                 <w:b/>
               </w:rPr>
             </w:pPr>
+            <w:r>
+              <w:rPr>
+                <w:rFonts w:ascii="Calibri" w:hAnsi="Calibri"/>
+                <w:b/>
+              </w:rPr>
+              <w:t>Vasco</w:t>
+            </w:r>
           </w:p>
         </w:tc>
       </w:tr>
@@ -5537,8 +6205,17 @@
                 <w:rFonts w:ascii="Calibri" w:hAnsi="Calibri"/>
                 <w:b/>
               </w:rPr>
-              <w:t>Vul in het formulier bij Full Name: Ramino Vrca</w:t>
-            </w:r>
+              <w:t xml:space="preserve">Vul in het formulier bij Full Name: Ramino </w:t>
+            </w:r>
+            <w:proofErr w:type="spellStart"/>
+            <w:r>
+              <w:rPr>
+                <w:rFonts w:ascii="Calibri" w:hAnsi="Calibri"/>
+                <w:b/>
+              </w:rPr>
+              <w:t>Vrca</w:t>
+            </w:r>
+            <w:proofErr w:type="spellEnd"/>
           </w:p>
           <w:p>
             <w:pPr>
@@ -5577,7 +6254,39 @@
                 <w:rFonts w:ascii="Calibri" w:hAnsi="Calibri"/>
                 <w:b/>
               </w:rPr>
-              <w:t>Vul bij het formulier bij phone number: 620939</w:t>
+              <w:t xml:space="preserve">Vul bij het formulier bij </w:t>
+            </w:r>
+            <w:proofErr w:type="spellStart"/>
+            <w:r>
+              <w:rPr>
+                <w:rFonts w:ascii="Calibri" w:hAnsi="Calibri"/>
+                <w:b/>
+              </w:rPr>
+              <w:t>phone</w:t>
+            </w:r>
+            <w:proofErr w:type="spellEnd"/>
+            <w:r>
+              <w:rPr>
+                <w:rFonts w:ascii="Calibri" w:hAnsi="Calibri"/>
+                <w:b/>
+              </w:rPr>
+              <w:t xml:space="preserve"> </w:t>
+            </w:r>
+            <w:proofErr w:type="spellStart"/>
+            <w:r>
+              <w:rPr>
+                <w:rFonts w:ascii="Calibri" w:hAnsi="Calibri"/>
+                <w:b/>
+              </w:rPr>
+              <w:t>number</w:t>
+            </w:r>
+            <w:proofErr w:type="spellEnd"/>
+            <w:r>
+              <w:rPr>
+                <w:rFonts w:ascii="Calibri" w:hAnsi="Calibri"/>
+                <w:b/>
+              </w:rPr>
+              <w:t>: 620939</w:t>
             </w:r>
           </w:p>
           <w:p>
@@ -5593,21 +6302,103 @@
                 <w:lang w:val="en-US"/>
               </w:rPr>
             </w:pPr>
+            <w:proofErr w:type="spellStart"/>
             <w:r>
               <w:rPr>
                 <w:rFonts w:ascii="Calibri" w:hAnsi="Calibri"/>
                 <w:b/>
                 <w:lang w:val="en-US"/>
               </w:rPr>
-              <w:t xml:space="preserve">Vul bij het formulier bij Message: </w:t>
-            </w:r>
+              <w:t>Vul</w:t>
+            </w:r>
+            <w:proofErr w:type="spellEnd"/>
             <w:r>
               <w:rPr>
                 <w:rFonts w:ascii="Calibri" w:hAnsi="Calibri"/>
                 <w:b/>
                 <w:lang w:val="en-US"/>
               </w:rPr>
-              <w:t>survived not only five centuries, but also the leap into electronic typesetting, remaining essentially unchanged. It was popularised in the 1960s with the release of Letraset sheets containing Lorem Ipsum passages, and more recently with desktop publishing software like Aldus PageMaker including versions of Lorem Ipsum.</w:t>
+              <w:t xml:space="preserve"> </w:t>
+            </w:r>
+            <w:proofErr w:type="spellStart"/>
+            <w:r>
+              <w:rPr>
+                <w:rFonts w:ascii="Calibri" w:hAnsi="Calibri"/>
+                <w:b/>
+                <w:lang w:val="en-US"/>
+              </w:rPr>
+              <w:t>bij</w:t>
+            </w:r>
+            <w:proofErr w:type="spellEnd"/>
+            <w:r>
+              <w:rPr>
+                <w:rFonts w:ascii="Calibri" w:hAnsi="Calibri"/>
+                <w:b/>
+                <w:lang w:val="en-US"/>
+              </w:rPr>
+              <w:t xml:space="preserve"> het </w:t>
+            </w:r>
+            <w:proofErr w:type="spellStart"/>
+            <w:r>
+              <w:rPr>
+                <w:rFonts w:ascii="Calibri" w:hAnsi="Calibri"/>
+                <w:b/>
+                <w:lang w:val="en-US"/>
+              </w:rPr>
+              <w:t>formulier</w:t>
+            </w:r>
+            <w:proofErr w:type="spellEnd"/>
+            <w:r>
+              <w:rPr>
+                <w:rFonts w:ascii="Calibri" w:hAnsi="Calibri"/>
+                <w:b/>
+                <w:lang w:val="en-US"/>
+              </w:rPr>
+              <w:t xml:space="preserve"> </w:t>
+            </w:r>
+            <w:proofErr w:type="spellStart"/>
+            <w:r>
+              <w:rPr>
+                <w:rFonts w:ascii="Calibri" w:hAnsi="Calibri"/>
+                <w:b/>
+                <w:lang w:val="en-US"/>
+              </w:rPr>
+              <w:t>bij</w:t>
+            </w:r>
+            <w:proofErr w:type="spellEnd"/>
+            <w:r>
+              <w:rPr>
+                <w:rFonts w:ascii="Calibri" w:hAnsi="Calibri"/>
+                <w:b/>
+                <w:lang w:val="en-US"/>
+              </w:rPr>
+              <w:t xml:space="preserve"> Message: </w:t>
+            </w:r>
+            <w:r>
+              <w:rPr>
+                <w:rFonts w:ascii="Calibri" w:hAnsi="Calibri"/>
+                <w:b/>
+                <w:lang w:val="en-US"/>
+              </w:rPr>
+              <w:t xml:space="preserve">survived not only five centuries, but also the leap into electronic typesetting, remaining essentially unchanged. It was </w:t>
+            </w:r>
+            <w:proofErr w:type="spellStart"/>
+            <w:r>
+              <w:rPr>
+                <w:rFonts w:ascii="Calibri" w:hAnsi="Calibri"/>
+                <w:b/>
+                <w:lang w:val="en-US"/>
+              </w:rPr>
+              <w:t>popularised</w:t>
+            </w:r>
+            <w:proofErr w:type="spellEnd"/>
+            <w:r>
+              <w:rPr>
+                <w:rFonts w:ascii="Calibri" w:hAnsi="Calibri"/>
+                <w:b/>
+                <w:lang w:val="en-US"/>
+              </w:rPr>
+              <w:t xml:space="preserve"> in the 1960s with the release of Letraset sheets containing Lorem Ipsum passages, and more recently with desktop publishing software like Aldus PageMaker including versions of Lorem Ipsum.</w:t>
             </w:r>
           </w:p>
           <w:p>
@@ -5627,7 +6418,55 @@
                 <w:rFonts w:ascii="Calibri" w:hAnsi="Calibri"/>
                 <w:b/>
               </w:rPr>
-              <w:t>Klik op Send your message onder aan</w:t>
+              <w:t xml:space="preserve">Klik op </w:t>
+            </w:r>
+            <w:proofErr w:type="spellStart"/>
+            <w:r>
+              <w:rPr>
+                <w:rFonts w:ascii="Calibri" w:hAnsi="Calibri"/>
+                <w:b/>
+              </w:rPr>
+              <w:t>Send</w:t>
+            </w:r>
+            <w:proofErr w:type="spellEnd"/>
+            <w:r>
+              <w:rPr>
+                <w:rFonts w:ascii="Calibri" w:hAnsi="Calibri"/>
+                <w:b/>
+              </w:rPr>
+              <w:t xml:space="preserve"> </w:t>
+            </w:r>
+            <w:proofErr w:type="spellStart"/>
+            <w:r>
+              <w:rPr>
+                <w:rFonts w:ascii="Calibri" w:hAnsi="Calibri"/>
+                <w:b/>
+              </w:rPr>
+              <w:t>your</w:t>
+            </w:r>
+            <w:proofErr w:type="spellEnd"/>
+            <w:r>
+              <w:rPr>
+                <w:rFonts w:ascii="Calibri" w:hAnsi="Calibri"/>
+                <w:b/>
+              </w:rPr>
+              <w:t xml:space="preserve"> </w:t>
+            </w:r>
+            <w:proofErr w:type="spellStart"/>
+            <w:r>
+              <w:rPr>
+                <w:rFonts w:ascii="Calibri" w:hAnsi="Calibri"/>
+                <w:b/>
+              </w:rPr>
+              <w:t>message</w:t>
+            </w:r>
+            <w:proofErr w:type="spellEnd"/>
+            <w:r>
+              <w:rPr>
+                <w:rFonts w:ascii="Calibri" w:hAnsi="Calibri"/>
+                <w:b/>
+              </w:rPr>
+              <w:t xml:space="preserve"> onder aan</w:t>
             </w:r>
             <w:r>
               <w:rPr>
@@ -5681,11 +6520,19 @@
               </w:rPr>
               <w:t>Je krijgt een groene melding (</w:t>
             </w:r>
-            <w:r>
-              <w:rPr>
-                <w:rFonts w:ascii="Calibri" w:hAnsi="Calibri"/>
-              </w:rPr>
-              <w:t>Success alert!</w:t>
+            <w:proofErr w:type="spellStart"/>
+            <w:r>
+              <w:rPr>
+                <w:rFonts w:ascii="Calibri" w:hAnsi="Calibri"/>
+              </w:rPr>
+              <w:t>Success</w:t>
+            </w:r>
+            <w:proofErr w:type="spellEnd"/>
+            <w:r>
+              <w:rPr>
+                <w:rFonts w:ascii="Calibri" w:hAnsi="Calibri"/>
+              </w:rPr>
+              <w:t xml:space="preserve"> alert!</w:t>
             </w:r>
             <w:r>
               <w:rPr>
@@ -5693,11 +6540,33 @@
               </w:rPr>
               <w:br/>
             </w:r>
-            <w:r>
-              <w:rPr>
-                <w:rFonts w:ascii="Calibri" w:hAnsi="Calibri"/>
-              </w:rPr>
-              <w:t>Your message has been sent!) en je krijgt een</w:t>
+            <w:proofErr w:type="spellStart"/>
+            <w:r>
+              <w:rPr>
+                <w:rFonts w:ascii="Calibri" w:hAnsi="Calibri"/>
+              </w:rPr>
+              <w:t>Your</w:t>
+            </w:r>
+            <w:proofErr w:type="spellEnd"/>
+            <w:r>
+              <w:rPr>
+                <w:rFonts w:ascii="Calibri" w:hAnsi="Calibri"/>
+              </w:rPr>
+              <w:t xml:space="preserve"> </w:t>
+            </w:r>
+            <w:proofErr w:type="spellStart"/>
+            <w:r>
+              <w:rPr>
+                <w:rFonts w:ascii="Calibri" w:hAnsi="Calibri"/>
+              </w:rPr>
+              <w:t>message</w:t>
+            </w:r>
+            <w:proofErr w:type="spellEnd"/>
+            <w:r>
+              <w:rPr>
+                <w:rFonts w:ascii="Calibri" w:hAnsi="Calibri"/>
+              </w:rPr>
+              <w:t xml:space="preserve"> has been sent!) en je krijgt een</w:t>
             </w:r>
             <w:r>
               <w:rPr>
@@ -5766,6 +6635,20 @@
                 <w:rFonts w:ascii="Calibri" w:hAnsi="Calibri"/>
               </w:rPr>
             </w:pPr>
+            <w:r>
+              <w:rPr>
+                <w:rFonts w:ascii="Calibri" w:hAnsi="Calibri"/>
+              </w:rPr>
+              <w:t xml:space="preserve">Krijg inderdaad een </w:t>
+            </w:r>
+            <w:proofErr w:type="spellStart"/>
+            <w:r>
+              <w:rPr>
+                <w:rFonts w:ascii="Calibri" w:hAnsi="Calibri"/>
+              </w:rPr>
+              <w:t>success</w:t>
+            </w:r>
+            <w:proofErr w:type="spellEnd"/>
           </w:p>
         </w:tc>
       </w:tr>
@@ -5964,6 +6847,13 @@
                 <w:b/>
               </w:rPr>
             </w:pPr>
+            <w:r>
+              <w:rPr>
+                <w:rFonts w:ascii="Calibri" w:hAnsi="Calibri"/>
+                <w:b/>
+              </w:rPr>
+              <w:t>Vasco</w:t>
+            </w:r>
           </w:p>
         </w:tc>
       </w:tr>
@@ -6107,20 +6997,31 @@
                 <w:sz w:val="24"/>
               </w:rPr>
             </w:pPr>
+            <w:proofErr w:type="spellStart"/>
             <w:r>
               <w:rPr>
                 <w:b/>
                 <w:sz w:val="24"/>
               </w:rPr>
-              <w:t xml:space="preserve">Newsletter </w:t>
-            </w:r>
+              <w:t>Newsletter</w:t>
+            </w:r>
+            <w:proofErr w:type="spellEnd"/>
             <w:r>
               <w:rPr>
                 <w:b/>
                 <w:sz w:val="24"/>
               </w:rPr>
+              <w:t xml:space="preserve"> </w:t>
+            </w:r>
+            <w:proofErr w:type="spellStart"/>
+            <w:r>
+              <w:rPr>
+                <w:b/>
+                <w:sz w:val="24"/>
+              </w:rPr>
               <w:t>subscribe</w:t>
             </w:r>
+            <w:proofErr w:type="spellEnd"/>
           </w:p>
         </w:tc>
       </w:tr>
@@ -6197,12 +7098,37 @@
               </w:rPr>
               <w:t xml:space="preserve">Een </w:t>
             </w:r>
-            <w:r>
-              <w:rPr>
-                <w:rFonts w:ascii="Calibri" w:hAnsi="Calibri"/>
-                <w:b/>
-              </w:rPr>
-              <w:t>Newsletter subcribe formulier leeg laten</w:t>
+            <w:proofErr w:type="spellStart"/>
+            <w:r>
+              <w:rPr>
+                <w:rFonts w:ascii="Calibri" w:hAnsi="Calibri"/>
+                <w:b/>
+              </w:rPr>
+              <w:t>Newsletter</w:t>
+            </w:r>
+            <w:proofErr w:type="spellEnd"/>
+            <w:r>
+              <w:rPr>
+                <w:rFonts w:ascii="Calibri" w:hAnsi="Calibri"/>
+                <w:b/>
+              </w:rPr>
+              <w:t xml:space="preserve"> </w:t>
+            </w:r>
+            <w:proofErr w:type="spellStart"/>
+            <w:r>
+              <w:rPr>
+                <w:rFonts w:ascii="Calibri" w:hAnsi="Calibri"/>
+                <w:b/>
+              </w:rPr>
+              <w:t>subcribe</w:t>
+            </w:r>
+            <w:proofErr w:type="spellEnd"/>
+            <w:r>
+              <w:rPr>
+                <w:rFonts w:ascii="Calibri" w:hAnsi="Calibri"/>
+                <w:b/>
+              </w:rPr>
+              <w:t xml:space="preserve"> formulier leeg laten</w:t>
             </w:r>
           </w:p>
         </w:tc>
@@ -6312,7 +7238,23 @@
                 <w:rFonts w:ascii="Calibri" w:hAnsi="Calibri"/>
                 <w:b/>
               </w:rPr>
-              <w:t>Klik op subscribe aan de zijkant van het formulier</w:t>
+              <w:t xml:space="preserve">Klik op </w:t>
+            </w:r>
+            <w:proofErr w:type="spellStart"/>
+            <w:r>
+              <w:rPr>
+                <w:rFonts w:ascii="Calibri" w:hAnsi="Calibri"/>
+                <w:b/>
+              </w:rPr>
+              <w:t>subscribe</w:t>
+            </w:r>
+            <w:proofErr w:type="spellEnd"/>
+            <w:r>
+              <w:rPr>
+                <w:rFonts w:ascii="Calibri" w:hAnsi="Calibri"/>
+                <w:b/>
+              </w:rPr>
+              <w:t xml:space="preserve"> aan de zijkant van het formulier</w:t>
             </w:r>
           </w:p>
         </w:tc>
@@ -6411,6 +7353,12 @@
                 <w:rFonts w:ascii="Calibri" w:hAnsi="Calibri"/>
               </w:rPr>
             </w:pPr>
+            <w:r>
+              <w:rPr>
+                <w:rFonts w:ascii="Calibri" w:hAnsi="Calibri"/>
+              </w:rPr>
+              <w:t>Klopt, krijg een fout melding</w:t>
+            </w:r>
           </w:p>
         </w:tc>
       </w:tr>
@@ -6606,6 +7554,13 @@
                 <w:b/>
               </w:rPr>
             </w:pPr>
+            <w:r>
+              <w:rPr>
+                <w:rFonts w:ascii="Calibri" w:hAnsi="Calibri"/>
+                <w:b/>
+              </w:rPr>
+              <w:t>Vasco</w:t>
+            </w:r>
           </w:p>
         </w:tc>
       </w:tr>
@@ -6744,20 +7699,31 @@
                 <w:sz w:val="24"/>
               </w:rPr>
             </w:pPr>
+            <w:proofErr w:type="spellStart"/>
             <w:r>
               <w:rPr>
                 <w:b/>
                 <w:sz w:val="24"/>
               </w:rPr>
-              <w:t xml:space="preserve">Newsletter </w:t>
-            </w:r>
+              <w:t>Newsletter</w:t>
+            </w:r>
+            <w:proofErr w:type="spellEnd"/>
             <w:r>
               <w:rPr>
                 <w:b/>
                 <w:sz w:val="24"/>
               </w:rPr>
+              <w:t xml:space="preserve"> </w:t>
+            </w:r>
+            <w:proofErr w:type="spellStart"/>
+            <w:r>
+              <w:rPr>
+                <w:b/>
+                <w:sz w:val="24"/>
+              </w:rPr>
               <w:t>subscribe</w:t>
             </w:r>
+            <w:proofErr w:type="spellEnd"/>
           </w:p>
         </w:tc>
       </w:tr>
@@ -6852,7 +7818,39 @@
                 <w:rFonts w:ascii="Calibri" w:hAnsi="Calibri"/>
                 <w:b/>
               </w:rPr>
-              <w:t>Een Newsletter subcribe formulier invulle</w:t>
+              <w:t xml:space="preserve">Een </w:t>
+            </w:r>
+            <w:proofErr w:type="spellStart"/>
+            <w:r>
+              <w:rPr>
+                <w:rFonts w:ascii="Calibri" w:hAnsi="Calibri"/>
+                <w:b/>
+              </w:rPr>
+              <w:t>Newsletter</w:t>
+            </w:r>
+            <w:proofErr w:type="spellEnd"/>
+            <w:r>
+              <w:rPr>
+                <w:rFonts w:ascii="Calibri" w:hAnsi="Calibri"/>
+                <w:b/>
+              </w:rPr>
+              <w:t xml:space="preserve"> </w:t>
+            </w:r>
+            <w:proofErr w:type="spellStart"/>
+            <w:r>
+              <w:rPr>
+                <w:rFonts w:ascii="Calibri" w:hAnsi="Calibri"/>
+                <w:b/>
+              </w:rPr>
+              <w:t>subcribe</w:t>
+            </w:r>
+            <w:proofErr w:type="spellEnd"/>
+            <w:r>
+              <w:rPr>
+                <w:rFonts w:ascii="Calibri" w:hAnsi="Calibri"/>
+                <w:b/>
+              </w:rPr>
+              <w:t xml:space="preserve"> formulier invulle</w:t>
             </w:r>
             <w:r>
               <w:rPr>
@@ -6953,7 +7951,39 @@
                 <w:rFonts w:ascii="Calibri" w:hAnsi="Calibri"/>
                 <w:b/>
               </w:rPr>
-              <w:t>Vul bij het formulier bij inter your email: je eigen email.</w:t>
+              <w:t xml:space="preserve">Vul bij het formulier bij </w:t>
+            </w:r>
+            <w:proofErr w:type="spellStart"/>
+            <w:r>
+              <w:rPr>
+                <w:rFonts w:ascii="Calibri" w:hAnsi="Calibri"/>
+                <w:b/>
+              </w:rPr>
+              <w:t>inter</w:t>
+            </w:r>
+            <w:proofErr w:type="spellEnd"/>
+            <w:r>
+              <w:rPr>
+                <w:rFonts w:ascii="Calibri" w:hAnsi="Calibri"/>
+                <w:b/>
+              </w:rPr>
+              <w:t xml:space="preserve"> </w:t>
+            </w:r>
+            <w:proofErr w:type="spellStart"/>
+            <w:r>
+              <w:rPr>
+                <w:rFonts w:ascii="Calibri" w:hAnsi="Calibri"/>
+                <w:b/>
+              </w:rPr>
+              <w:t>your</w:t>
+            </w:r>
+            <w:proofErr w:type="spellEnd"/>
+            <w:r>
+              <w:rPr>
+                <w:rFonts w:ascii="Calibri" w:hAnsi="Calibri"/>
+                <w:b/>
+              </w:rPr>
+              <w:t xml:space="preserve"> email: je eigen email.</w:t>
             </w:r>
           </w:p>
           <w:p>
@@ -6973,7 +8003,23 @@
                 <w:rFonts w:ascii="Calibri" w:hAnsi="Calibri"/>
                 <w:b/>
               </w:rPr>
-              <w:t>Klik op subscribe aan de zijkant van het formulier</w:t>
+              <w:t xml:space="preserve">Klik op </w:t>
+            </w:r>
+            <w:proofErr w:type="spellStart"/>
+            <w:r>
+              <w:rPr>
+                <w:rFonts w:ascii="Calibri" w:hAnsi="Calibri"/>
+                <w:b/>
+              </w:rPr>
+              <w:t>subscribe</w:t>
+            </w:r>
+            <w:proofErr w:type="spellEnd"/>
+            <w:r>
+              <w:rPr>
+                <w:rFonts w:ascii="Calibri" w:hAnsi="Calibri"/>
+                <w:b/>
+              </w:rPr>
+              <w:t xml:space="preserve"> aan de zijkant van het formulier</w:t>
             </w:r>
           </w:p>
         </w:tc>
@@ -7081,6 +8127,12 @@
                 <w:rFonts w:ascii="Calibri" w:hAnsi="Calibri"/>
               </w:rPr>
             </w:pPr>
+            <w:r>
+              <w:rPr>
+                <w:rFonts w:ascii="Calibri" w:hAnsi="Calibri"/>
+              </w:rPr>
+              <w:t>Werkt</w:t>
+            </w:r>
           </w:p>
         </w:tc>
         <w:tc>
@@ -7293,7 +8345,7 @@
                 <w:rFonts w:ascii="Calibri" w:hAnsi="Calibri"/>
                 <w:b/>
               </w:rPr>
-              <w:t>Evan</w:t>
+              <w:t>Vasco</w:t>
             </w:r>
           </w:p>
         </w:tc>
@@ -7652,7 +8704,21 @@
               <w:rPr>
                 <w:rFonts w:ascii="Calibri" w:hAnsi="Calibri"/>
               </w:rPr>
-              <w:t>Je komt te terecht op een pagina met alle resultaten die een een letter s bevatten.</w:t>
+              <w:t xml:space="preserve">Je komt te terecht op een pagina met alle resultaten die een </w:t>
+            </w:r>
+            <w:proofErr w:type="spellStart"/>
+            <w:r>
+              <w:rPr>
+                <w:rFonts w:ascii="Calibri" w:hAnsi="Calibri"/>
+              </w:rPr>
+              <w:t>een</w:t>
+            </w:r>
+            <w:proofErr w:type="spellEnd"/>
+            <w:r>
+              <w:rPr>
+                <w:rFonts w:ascii="Calibri" w:hAnsi="Calibri"/>
+              </w:rPr>
+              <w:t xml:space="preserve"> letter s bevatten.</w:t>
             </w:r>
           </w:p>
         </w:tc>
@@ -7707,6 +8773,12 @@
                 <w:rFonts w:ascii="Calibri" w:hAnsi="Calibri"/>
               </w:rPr>
             </w:pPr>
+            <w:r>
+              <w:rPr>
+                <w:rFonts w:ascii="Calibri" w:hAnsi="Calibri"/>
+              </w:rPr>
+              <w:t>Dat klopt, werkt goed.</w:t>
+            </w:r>
           </w:p>
         </w:tc>
       </w:tr>
@@ -7896,6 +8968,13 @@
                 <w:b/>
               </w:rPr>
             </w:pPr>
+            <w:r>
+              <w:rPr>
+                <w:rFonts w:ascii="Calibri" w:hAnsi="Calibri"/>
+                <w:b/>
+              </w:rPr>
+              <w:t>Vasco</w:t>
+            </w:r>
           </w:p>
         </w:tc>
       </w:tr>
@@ -8261,15 +9340,40 @@
                 <w:rFonts w:ascii="Calibri" w:hAnsi="Calibri"/>
                 <w:b/>
               </w:rPr>
-              <w:t xml:space="preserve">Vul bij het formulier bij enter location: </w:t>
-            </w:r>
-            <w:r>
-              <w:rPr>
-                <w:rFonts w:ascii="Calibri" w:hAnsi="Calibri"/>
-                <w:b/>
-              </w:rPr>
-              <w:t>New Edd</w:t>
-            </w:r>
+              <w:t xml:space="preserve">Vul bij het formulier bij enter </w:t>
+            </w:r>
+            <w:proofErr w:type="spellStart"/>
+            <w:r>
+              <w:rPr>
+                <w:rFonts w:ascii="Calibri" w:hAnsi="Calibri"/>
+                <w:b/>
+              </w:rPr>
+              <w:t>location</w:t>
+            </w:r>
+            <w:proofErr w:type="spellEnd"/>
+            <w:r>
+              <w:rPr>
+                <w:rFonts w:ascii="Calibri" w:hAnsi="Calibri"/>
+                <w:b/>
+              </w:rPr>
+              <w:t xml:space="preserve">: </w:t>
+            </w:r>
+            <w:r>
+              <w:rPr>
+                <w:rFonts w:ascii="Calibri" w:hAnsi="Calibri"/>
+                <w:b/>
+              </w:rPr>
+              <w:t xml:space="preserve">New </w:t>
+            </w:r>
+            <w:proofErr w:type="spellStart"/>
+            <w:r>
+              <w:rPr>
+                <w:rFonts w:ascii="Calibri" w:hAnsi="Calibri"/>
+                <w:b/>
+              </w:rPr>
+              <w:t>Edd</w:t>
+            </w:r>
+            <w:proofErr w:type="spellEnd"/>
           </w:p>
           <w:p>
             <w:pPr>
@@ -8407,6 +9511,12 @@
                 <w:rFonts w:ascii="Calibri" w:hAnsi="Calibri"/>
               </w:rPr>
             </w:pPr>
+            <w:r>
+              <w:rPr>
+                <w:rFonts w:ascii="Calibri" w:hAnsi="Calibri"/>
+              </w:rPr>
+              <w:t>Dat klopt</w:t>
+            </w:r>
           </w:p>
         </w:tc>
       </w:tr>
@@ -8596,6 +9706,13 @@
                 <w:b/>
               </w:rPr>
             </w:pPr>
+            <w:r>
+              <w:rPr>
+                <w:rFonts w:ascii="Calibri" w:hAnsi="Calibri"/>
+                <w:b/>
+              </w:rPr>
+              <w:t>Vasco</w:t>
+            </w:r>
           </w:p>
         </w:tc>
       </w:tr>
@@ -8784,12 +9901,21 @@
                 <w:sz w:val="24"/>
               </w:rPr>
             </w:pPr>
+            <w:proofErr w:type="spellStart"/>
             <w:r>
               <w:rPr>
                 <w:b/>
                 <w:sz w:val="24"/>
               </w:rPr>
-              <w:t>Newsletter aanmaken</w:t>
+              <w:t>Newsletter</w:t>
+            </w:r>
+            <w:proofErr w:type="spellEnd"/>
+            <w:r>
+              <w:rPr>
+                <w:b/>
+                <w:sz w:val="24"/>
+              </w:rPr>
+              <w:t xml:space="preserve"> aanmaken</w:t>
             </w:r>
           </w:p>
         </w:tc>
@@ -8859,12 +9985,53 @@
                 <w:b/>
               </w:rPr>
             </w:pPr>
-            <w:r>
-              <w:rPr>
-                <w:rFonts w:ascii="Calibri" w:hAnsi="Calibri"/>
-                <w:b/>
-              </w:rPr>
-              <w:t>Newsletter aanmaken en img url leeg laten</w:t>
+            <w:proofErr w:type="spellStart"/>
+            <w:r>
+              <w:rPr>
+                <w:rFonts w:ascii="Calibri" w:hAnsi="Calibri"/>
+                <w:b/>
+              </w:rPr>
+              <w:t>Newsletter</w:t>
+            </w:r>
+            <w:proofErr w:type="spellEnd"/>
+            <w:r>
+              <w:rPr>
+                <w:rFonts w:ascii="Calibri" w:hAnsi="Calibri"/>
+                <w:b/>
+              </w:rPr>
+              <w:t xml:space="preserve"> aanmaken en </w:t>
+            </w:r>
+            <w:proofErr w:type="spellStart"/>
+            <w:r>
+              <w:rPr>
+                <w:rFonts w:ascii="Calibri" w:hAnsi="Calibri"/>
+                <w:b/>
+              </w:rPr>
+              <w:t>img</w:t>
+            </w:r>
+            <w:proofErr w:type="spellEnd"/>
+            <w:r>
+              <w:rPr>
+                <w:rFonts w:ascii="Calibri" w:hAnsi="Calibri"/>
+                <w:b/>
+              </w:rPr>
+              <w:t xml:space="preserve"> </w:t>
+            </w:r>
+            <w:proofErr w:type="spellStart"/>
+            <w:r>
+              <w:rPr>
+                <w:rFonts w:ascii="Calibri" w:hAnsi="Calibri"/>
+                <w:b/>
+              </w:rPr>
+              <w:t>url</w:t>
+            </w:r>
+            <w:proofErr w:type="spellEnd"/>
+            <w:r>
+              <w:rPr>
+                <w:rFonts w:ascii="Calibri" w:hAnsi="Calibri"/>
+                <w:b/>
+              </w:rPr>
+              <w:t xml:space="preserve"> leeg laten</w:t>
             </w:r>
           </w:p>
         </w:tc>
@@ -8933,8 +10100,17 @@
                 <w:rFonts w:ascii="Calibri" w:hAnsi="Calibri"/>
                 <w:b/>
               </w:rPr>
-              <w:t>Type in de searchbar /admin</w:t>
-            </w:r>
+              <w:t>Type in de searchbar /</w:t>
+            </w:r>
+            <w:proofErr w:type="spellStart"/>
+            <w:r>
+              <w:rPr>
+                <w:rFonts w:ascii="Calibri" w:hAnsi="Calibri"/>
+                <w:b/>
+              </w:rPr>
+              <w:t>admin</w:t>
+            </w:r>
+            <w:proofErr w:type="spellEnd"/>
           </w:p>
           <w:p>
             <w:pPr>
@@ -9000,7 +10176,23 @@
                 <w:rFonts w:ascii="Calibri" w:hAnsi="Calibri"/>
                 <w:b/>
               </w:rPr>
-              <w:t>Klik op de button Sign in onder aan het formulier.</w:t>
+              <w:t xml:space="preserve">Klik op de button </w:t>
+            </w:r>
+            <w:proofErr w:type="spellStart"/>
+            <w:r>
+              <w:rPr>
+                <w:rFonts w:ascii="Calibri" w:hAnsi="Calibri"/>
+                <w:b/>
+              </w:rPr>
+              <w:t>Sign</w:t>
+            </w:r>
+            <w:proofErr w:type="spellEnd"/>
+            <w:r>
+              <w:rPr>
+                <w:rFonts w:ascii="Calibri" w:hAnsi="Calibri"/>
+                <w:b/>
+              </w:rPr>
+              <w:t xml:space="preserve"> in onder aan het formulier.</w:t>
             </w:r>
           </w:p>
           <w:p>
@@ -9036,21 +10228,103 @@
                 <w:lang w:val="en-US"/>
               </w:rPr>
             </w:pPr>
+            <w:proofErr w:type="spellStart"/>
             <w:r>
               <w:rPr>
                 <w:rFonts w:ascii="Calibri" w:hAnsi="Calibri"/>
                 <w:b/>
                 <w:lang w:val="en-US"/>
               </w:rPr>
-              <w:t xml:space="preserve">Vul bij het formulier bij Description: </w:t>
-            </w:r>
+              <w:t>Vul</w:t>
+            </w:r>
+            <w:proofErr w:type="spellEnd"/>
             <w:r>
               <w:rPr>
                 <w:rFonts w:ascii="Calibri" w:hAnsi="Calibri"/>
                 <w:b/>
                 <w:lang w:val="en-US"/>
               </w:rPr>
-              <w:t>survived not only five centuries, but also the leap into electronic typesetting, remaining essentially unchanged. It was popularised in the 1960s with the release of Letraset sheets containing Lorem Ipsum passages, and more recently with desktop publishing software like Aldus PageMaker including versions of Lorem Ipsum.</w:t>
+              <w:t xml:space="preserve"> </w:t>
+            </w:r>
+            <w:proofErr w:type="spellStart"/>
+            <w:r>
+              <w:rPr>
+                <w:rFonts w:ascii="Calibri" w:hAnsi="Calibri"/>
+                <w:b/>
+                <w:lang w:val="en-US"/>
+              </w:rPr>
+              <w:t>bij</w:t>
+            </w:r>
+            <w:proofErr w:type="spellEnd"/>
+            <w:r>
+              <w:rPr>
+                <w:rFonts w:ascii="Calibri" w:hAnsi="Calibri"/>
+                <w:b/>
+                <w:lang w:val="en-US"/>
+              </w:rPr>
+              <w:t xml:space="preserve"> het </w:t>
+            </w:r>
+            <w:proofErr w:type="spellStart"/>
+            <w:r>
+              <w:rPr>
+                <w:rFonts w:ascii="Calibri" w:hAnsi="Calibri"/>
+                <w:b/>
+                <w:lang w:val="en-US"/>
+              </w:rPr>
+              <w:t>formulier</w:t>
+            </w:r>
+            <w:proofErr w:type="spellEnd"/>
+            <w:r>
+              <w:rPr>
+                <w:rFonts w:ascii="Calibri" w:hAnsi="Calibri"/>
+                <w:b/>
+                <w:lang w:val="en-US"/>
+              </w:rPr>
+              <w:t xml:space="preserve"> </w:t>
+            </w:r>
+            <w:proofErr w:type="spellStart"/>
+            <w:r>
+              <w:rPr>
+                <w:rFonts w:ascii="Calibri" w:hAnsi="Calibri"/>
+                <w:b/>
+                <w:lang w:val="en-US"/>
+              </w:rPr>
+              <w:t>bij</w:t>
+            </w:r>
+            <w:proofErr w:type="spellEnd"/>
+            <w:r>
+              <w:rPr>
+                <w:rFonts w:ascii="Calibri" w:hAnsi="Calibri"/>
+                <w:b/>
+                <w:lang w:val="en-US"/>
+              </w:rPr>
+              <w:t xml:space="preserve"> Description: </w:t>
+            </w:r>
+            <w:r>
+              <w:rPr>
+                <w:rFonts w:ascii="Calibri" w:hAnsi="Calibri"/>
+                <w:b/>
+                <w:lang w:val="en-US"/>
+              </w:rPr>
+              <w:t xml:space="preserve">survived not only five centuries, but also the leap into electronic typesetting, remaining essentially unchanged. It was </w:t>
+            </w:r>
+            <w:proofErr w:type="spellStart"/>
+            <w:r>
+              <w:rPr>
+                <w:rFonts w:ascii="Calibri" w:hAnsi="Calibri"/>
+                <w:b/>
+                <w:lang w:val="en-US"/>
+              </w:rPr>
+              <w:t>popularised</w:t>
+            </w:r>
+            <w:proofErr w:type="spellEnd"/>
+            <w:r>
+              <w:rPr>
+                <w:rFonts w:ascii="Calibri" w:hAnsi="Calibri"/>
+                <w:b/>
+                <w:lang w:val="en-US"/>
+              </w:rPr>
+              <w:t xml:space="preserve"> in the 1960s with the release of Letraset sheets containing Lorem Ipsum passages, and more recently with desktop publishing software like Aldus PageMaker including versions of Lorem Ipsum.</w:t>
             </w:r>
           </w:p>
           <w:p>
@@ -9070,7 +10344,23 @@
                 <w:rFonts w:ascii="Calibri" w:hAnsi="Calibri"/>
                 <w:b/>
               </w:rPr>
-              <w:t>Laat de image url l</w:t>
+              <w:t xml:space="preserve">Laat de image </w:t>
+            </w:r>
+            <w:proofErr w:type="spellStart"/>
+            <w:r>
+              <w:rPr>
+                <w:rFonts w:ascii="Calibri" w:hAnsi="Calibri"/>
+                <w:b/>
+              </w:rPr>
+              <w:t>url</w:t>
+            </w:r>
+            <w:proofErr w:type="spellEnd"/>
+            <w:r>
+              <w:rPr>
+                <w:rFonts w:ascii="Calibri" w:hAnsi="Calibri"/>
+                <w:b/>
+              </w:rPr>
+              <w:t xml:space="preserve"> l</w:t>
             </w:r>
             <w:r>
               <w:rPr>
@@ -9097,7 +10387,39 @@
                 <w:rFonts w:ascii="Calibri" w:hAnsi="Calibri"/>
                 <w:b/>
               </w:rPr>
-              <w:t>Klik op de button create Newsletter onder aan het formulier.</w:t>
+              <w:t xml:space="preserve">Klik op de button </w:t>
+            </w:r>
+            <w:proofErr w:type="spellStart"/>
+            <w:r>
+              <w:rPr>
+                <w:rFonts w:ascii="Calibri" w:hAnsi="Calibri"/>
+                <w:b/>
+              </w:rPr>
+              <w:t>create</w:t>
+            </w:r>
+            <w:proofErr w:type="spellEnd"/>
+            <w:r>
+              <w:rPr>
+                <w:rFonts w:ascii="Calibri" w:hAnsi="Calibri"/>
+                <w:b/>
+              </w:rPr>
+              <w:t xml:space="preserve"> </w:t>
+            </w:r>
+            <w:proofErr w:type="spellStart"/>
+            <w:r>
+              <w:rPr>
+                <w:rFonts w:ascii="Calibri" w:hAnsi="Calibri"/>
+                <w:b/>
+              </w:rPr>
+              <w:t>Newsletter</w:t>
+            </w:r>
+            <w:proofErr w:type="spellEnd"/>
+            <w:r>
+              <w:rPr>
+                <w:rFonts w:ascii="Calibri" w:hAnsi="Calibri"/>
+                <w:b/>
+              </w:rPr>
+              <w:t xml:space="preserve"> onder aan het formulier.</w:t>
             </w:r>
           </w:p>
         </w:tc>
@@ -9194,6 +10516,12 @@
                 <w:rFonts w:ascii="Calibri" w:hAnsi="Calibri"/>
               </w:rPr>
             </w:pPr>
+            <w:r>
+              <w:rPr>
+                <w:rFonts w:ascii="Calibri" w:hAnsi="Calibri"/>
+              </w:rPr>
+              <w:t>Ja dat klopt</w:t>
+            </w:r>
           </w:p>
         </w:tc>
       </w:tr>
@@ -9418,6 +10746,13 @@
                 <w:b/>
               </w:rPr>
             </w:pPr>
+            <w:r>
+              <w:rPr>
+                <w:rFonts w:ascii="Calibri" w:hAnsi="Calibri"/>
+                <w:b/>
+              </w:rPr>
+              <w:t>Vasco</w:t>
+            </w:r>
           </w:p>
         </w:tc>
       </w:tr>
@@ -9586,12 +10921,21 @@
                 <w:sz w:val="24"/>
               </w:rPr>
             </w:pPr>
+            <w:proofErr w:type="spellStart"/>
             <w:r>
               <w:rPr>
                 <w:b/>
                 <w:sz w:val="24"/>
               </w:rPr>
-              <w:t>Newsletter aanmaken</w:t>
+              <w:t>Newsletter</w:t>
+            </w:r>
+            <w:proofErr w:type="spellEnd"/>
+            <w:r>
+              <w:rPr>
+                <w:b/>
+                <w:sz w:val="24"/>
+              </w:rPr>
+              <w:t xml:space="preserve"> aanmaken</w:t>
             </w:r>
           </w:p>
         </w:tc>
@@ -9656,12 +11000,21 @@
                 <w:b/>
               </w:rPr>
             </w:pPr>
-            <w:r>
-              <w:rPr>
-                <w:rFonts w:ascii="Calibri" w:hAnsi="Calibri"/>
-                <w:b/>
-              </w:rPr>
-              <w:t>Newsletter formulier invullen</w:t>
+            <w:proofErr w:type="spellStart"/>
+            <w:r>
+              <w:rPr>
+                <w:rFonts w:ascii="Calibri" w:hAnsi="Calibri"/>
+                <w:b/>
+              </w:rPr>
+              <w:t>Newsletter</w:t>
+            </w:r>
+            <w:proofErr w:type="spellEnd"/>
+            <w:r>
+              <w:rPr>
+                <w:rFonts w:ascii="Calibri" w:hAnsi="Calibri"/>
+                <w:b/>
+              </w:rPr>
+              <w:t xml:space="preserve"> formulier invullen</w:t>
             </w:r>
           </w:p>
         </w:tc>
@@ -9730,8 +11083,17 @@
                 <w:rFonts w:ascii="Calibri" w:hAnsi="Calibri"/>
                 <w:b/>
               </w:rPr>
-              <w:t>Type in de searchbar /admin</w:t>
-            </w:r>
+              <w:t>Type in de searchbar /</w:t>
+            </w:r>
+            <w:proofErr w:type="spellStart"/>
+            <w:r>
+              <w:rPr>
+                <w:rFonts w:ascii="Calibri" w:hAnsi="Calibri"/>
+                <w:b/>
+              </w:rPr>
+              <w:t>admin</w:t>
+            </w:r>
+            <w:proofErr w:type="spellEnd"/>
           </w:p>
           <w:p>
             <w:pPr>
@@ -9797,7 +11159,23 @@
                 <w:rFonts w:ascii="Calibri" w:hAnsi="Calibri"/>
                 <w:b/>
               </w:rPr>
-              <w:t>Klik op de button Sign in onder aan het formulier.</w:t>
+              <w:t xml:space="preserve">Klik op de button </w:t>
+            </w:r>
+            <w:proofErr w:type="spellStart"/>
+            <w:r>
+              <w:rPr>
+                <w:rFonts w:ascii="Calibri" w:hAnsi="Calibri"/>
+                <w:b/>
+              </w:rPr>
+              <w:t>Sign</w:t>
+            </w:r>
+            <w:proofErr w:type="spellEnd"/>
+            <w:r>
+              <w:rPr>
+                <w:rFonts w:ascii="Calibri" w:hAnsi="Calibri"/>
+                <w:b/>
+              </w:rPr>
+              <w:t xml:space="preserve"> in onder aan het formulier.</w:t>
             </w:r>
           </w:p>
           <w:p>
@@ -9833,21 +11211,103 @@
                 <w:lang w:val="en-US"/>
               </w:rPr>
             </w:pPr>
+            <w:proofErr w:type="spellStart"/>
             <w:r>
               <w:rPr>
                 <w:rFonts w:ascii="Calibri" w:hAnsi="Calibri"/>
                 <w:b/>
                 <w:lang w:val="en-US"/>
               </w:rPr>
-              <w:t xml:space="preserve">Vul bij het formulier bij Description: </w:t>
-            </w:r>
+              <w:t>Vul</w:t>
+            </w:r>
+            <w:proofErr w:type="spellEnd"/>
             <w:r>
               <w:rPr>
                 <w:rFonts w:ascii="Calibri" w:hAnsi="Calibri"/>
                 <w:b/>
                 <w:lang w:val="en-US"/>
               </w:rPr>
-              <w:t>survived not only five centuries, but also the leap into electronic typesetting, remaining essentially unchanged. It was popularised in the 1960s with the release of Letraset sheets containing Lorem Ipsum passages, and more recently with desktop publishing software like Aldus PageMaker including versions of Lorem Ipsum.</w:t>
+              <w:t xml:space="preserve"> </w:t>
+            </w:r>
+            <w:proofErr w:type="spellStart"/>
+            <w:r>
+              <w:rPr>
+                <w:rFonts w:ascii="Calibri" w:hAnsi="Calibri"/>
+                <w:b/>
+                <w:lang w:val="en-US"/>
+              </w:rPr>
+              <w:t>bij</w:t>
+            </w:r>
+            <w:proofErr w:type="spellEnd"/>
+            <w:r>
+              <w:rPr>
+                <w:rFonts w:ascii="Calibri" w:hAnsi="Calibri"/>
+                <w:b/>
+                <w:lang w:val="en-US"/>
+              </w:rPr>
+              <w:t xml:space="preserve"> het </w:t>
+            </w:r>
+            <w:proofErr w:type="spellStart"/>
+            <w:r>
+              <w:rPr>
+                <w:rFonts w:ascii="Calibri" w:hAnsi="Calibri"/>
+                <w:b/>
+                <w:lang w:val="en-US"/>
+              </w:rPr>
+              <w:t>formulier</w:t>
+            </w:r>
+            <w:proofErr w:type="spellEnd"/>
+            <w:r>
+              <w:rPr>
+                <w:rFonts w:ascii="Calibri" w:hAnsi="Calibri"/>
+                <w:b/>
+                <w:lang w:val="en-US"/>
+              </w:rPr>
+              <w:t xml:space="preserve"> </w:t>
+            </w:r>
+            <w:proofErr w:type="spellStart"/>
+            <w:r>
+              <w:rPr>
+                <w:rFonts w:ascii="Calibri" w:hAnsi="Calibri"/>
+                <w:b/>
+                <w:lang w:val="en-US"/>
+              </w:rPr>
+              <w:t>bij</w:t>
+            </w:r>
+            <w:proofErr w:type="spellEnd"/>
+            <w:r>
+              <w:rPr>
+                <w:rFonts w:ascii="Calibri" w:hAnsi="Calibri"/>
+                <w:b/>
+                <w:lang w:val="en-US"/>
+              </w:rPr>
+              <w:t xml:space="preserve"> Description: </w:t>
+            </w:r>
+            <w:r>
+              <w:rPr>
+                <w:rFonts w:ascii="Calibri" w:hAnsi="Calibri"/>
+                <w:b/>
+                <w:lang w:val="en-US"/>
+              </w:rPr>
+              <w:t xml:space="preserve">survived not only five centuries, but also the leap into electronic typesetting, remaining essentially unchanged. It was </w:t>
+            </w:r>
+            <w:proofErr w:type="spellStart"/>
+            <w:r>
+              <w:rPr>
+                <w:rFonts w:ascii="Calibri" w:hAnsi="Calibri"/>
+                <w:b/>
+                <w:lang w:val="en-US"/>
+              </w:rPr>
+              <w:t>popularised</w:t>
+            </w:r>
+            <w:proofErr w:type="spellEnd"/>
+            <w:r>
+              <w:rPr>
+                <w:rFonts w:ascii="Calibri" w:hAnsi="Calibri"/>
+                <w:b/>
+                <w:lang w:val="en-US"/>
+              </w:rPr>
+              <w:t xml:space="preserve"> in the 1960s with the release of Letraset sheets containing Lorem Ipsum passages, and more recently with desktop publishing software like Aldus PageMaker including versions of Lorem Ipsum.</w:t>
             </w:r>
           </w:p>
           <w:p>
@@ -9904,7 +11364,39 @@
                 <w:rFonts w:ascii="Calibri" w:hAnsi="Calibri"/>
                 <w:b/>
               </w:rPr>
-              <w:t>Klik op de button create Newsletter onder aan het formulier.</w:t>
+              <w:t xml:space="preserve">Klik op de button </w:t>
+            </w:r>
+            <w:proofErr w:type="spellStart"/>
+            <w:r>
+              <w:rPr>
+                <w:rFonts w:ascii="Calibri" w:hAnsi="Calibri"/>
+                <w:b/>
+              </w:rPr>
+              <w:t>create</w:t>
+            </w:r>
+            <w:proofErr w:type="spellEnd"/>
+            <w:r>
+              <w:rPr>
+                <w:rFonts w:ascii="Calibri" w:hAnsi="Calibri"/>
+                <w:b/>
+              </w:rPr>
+              <w:t xml:space="preserve"> </w:t>
+            </w:r>
+            <w:proofErr w:type="spellStart"/>
+            <w:r>
+              <w:rPr>
+                <w:rFonts w:ascii="Calibri" w:hAnsi="Calibri"/>
+                <w:b/>
+              </w:rPr>
+              <w:t>Newsletter</w:t>
+            </w:r>
+            <w:proofErr w:type="spellEnd"/>
+            <w:r>
+              <w:rPr>
+                <w:rFonts w:ascii="Calibri" w:hAnsi="Calibri"/>
+                <w:b/>
+              </w:rPr>
+              <w:t xml:space="preserve"> onder aan het formulier.</w:t>
             </w:r>
           </w:p>
           <w:p>
@@ -10026,6 +11518,12 @@
                 <w:rFonts w:ascii="Calibri" w:hAnsi="Calibri"/>
               </w:rPr>
             </w:pPr>
+            <w:r>
+              <w:rPr>
+                <w:rFonts w:ascii="Calibri" w:hAnsi="Calibri"/>
+              </w:rPr>
+              <w:t>Ja dat werkt</w:t>
+            </w:r>
           </w:p>
         </w:tc>
       </w:tr>
@@ -10253,6 +11751,13 @@
                 <w:b/>
               </w:rPr>
             </w:pPr>
+            <w:r>
+              <w:rPr>
+                <w:rFonts w:ascii="Calibri" w:hAnsi="Calibri"/>
+                <w:b/>
+              </w:rPr>
+              <w:t>Vasco</w:t>
+            </w:r>
           </w:p>
         </w:tc>
       </w:tr>
@@ -10396,8 +11901,17 @@
                 <w:rFonts w:ascii="Calibri" w:hAnsi="Calibri"/>
                 <w:b/>
               </w:rPr>
-              <w:t>Event aanmaken zonder description</w:t>
-            </w:r>
+              <w:t xml:space="preserve">Event aanmaken zonder </w:t>
+            </w:r>
+            <w:proofErr w:type="spellStart"/>
+            <w:r>
+              <w:rPr>
+                <w:rFonts w:ascii="Calibri" w:hAnsi="Calibri"/>
+                <w:b/>
+              </w:rPr>
+              <w:t>description</w:t>
+            </w:r>
+            <w:proofErr w:type="spellEnd"/>
           </w:p>
         </w:tc>
       </w:tr>
@@ -10465,8 +11979,17 @@
                 <w:rFonts w:ascii="Calibri" w:hAnsi="Calibri"/>
                 <w:b/>
               </w:rPr>
-              <w:t>Type in de searchbar /admin</w:t>
-            </w:r>
+              <w:t>Type in de searchbar /</w:t>
+            </w:r>
+            <w:proofErr w:type="spellStart"/>
+            <w:r>
+              <w:rPr>
+                <w:rFonts w:ascii="Calibri" w:hAnsi="Calibri"/>
+                <w:b/>
+              </w:rPr>
+              <w:t>admin</w:t>
+            </w:r>
+            <w:proofErr w:type="spellEnd"/>
           </w:p>
           <w:p>
             <w:pPr>
@@ -10532,7 +12055,23 @@
                 <w:rFonts w:ascii="Calibri" w:hAnsi="Calibri"/>
                 <w:b/>
               </w:rPr>
-              <w:t>Klik op de button Sign in onder aan het formulier.</w:t>
+              <w:t xml:space="preserve">Klik op de button </w:t>
+            </w:r>
+            <w:proofErr w:type="spellStart"/>
+            <w:r>
+              <w:rPr>
+                <w:rFonts w:ascii="Calibri" w:hAnsi="Calibri"/>
+                <w:b/>
+              </w:rPr>
+              <w:t>Sign</w:t>
+            </w:r>
+            <w:proofErr w:type="spellEnd"/>
+            <w:r>
+              <w:rPr>
+                <w:rFonts w:ascii="Calibri" w:hAnsi="Calibri"/>
+                <w:b/>
+              </w:rPr>
+              <w:t xml:space="preserve"> in onder aan het formulier.</w:t>
             </w:r>
           </w:p>
           <w:p>
@@ -10579,8 +12118,17 @@
                 <w:rFonts w:ascii="Calibri" w:hAnsi="Calibri"/>
                 <w:b/>
               </w:rPr>
-              <w:t>: slipknot</w:t>
-            </w:r>
+              <w:t xml:space="preserve">: </w:t>
+            </w:r>
+            <w:proofErr w:type="spellStart"/>
+            <w:r>
+              <w:rPr>
+                <w:rFonts w:ascii="Calibri" w:hAnsi="Calibri"/>
+                <w:b/>
+              </w:rPr>
+              <w:t>slipknot</w:t>
+            </w:r>
+            <w:proofErr w:type="spellEnd"/>
           </w:p>
           <w:p>
             <w:pPr>
@@ -10619,7 +12167,23 @@
                 <w:rFonts w:ascii="Calibri" w:hAnsi="Calibri"/>
                 <w:b/>
               </w:rPr>
-              <w:t>Vul bij het formulier bij location: Rotterdam</w:t>
+              <w:t xml:space="preserve">Vul bij het formulier bij </w:t>
+            </w:r>
+            <w:proofErr w:type="spellStart"/>
+            <w:r>
+              <w:rPr>
+                <w:rFonts w:ascii="Calibri" w:hAnsi="Calibri"/>
+                <w:b/>
+              </w:rPr>
+              <w:t>location</w:t>
+            </w:r>
+            <w:proofErr w:type="spellEnd"/>
+            <w:r>
+              <w:rPr>
+                <w:rFonts w:ascii="Calibri" w:hAnsi="Calibri"/>
+                <w:b/>
+              </w:rPr>
+              <w:t>: Rotterdam</w:t>
             </w:r>
           </w:p>
           <w:p>
@@ -10659,7 +12223,23 @@
                 <w:rFonts w:ascii="Calibri" w:hAnsi="Calibri"/>
                 <w:b/>
               </w:rPr>
-              <w:t>Laat het veld van description leeg.</w:t>
+              <w:t xml:space="preserve">Laat het veld van </w:t>
+            </w:r>
+            <w:proofErr w:type="spellStart"/>
+            <w:r>
+              <w:rPr>
+                <w:rFonts w:ascii="Calibri" w:hAnsi="Calibri"/>
+                <w:b/>
+              </w:rPr>
+              <w:t>description</w:t>
+            </w:r>
+            <w:proofErr w:type="spellEnd"/>
+            <w:r>
+              <w:rPr>
+                <w:rFonts w:ascii="Calibri" w:hAnsi="Calibri"/>
+                <w:b/>
+              </w:rPr>
+              <w:t xml:space="preserve"> leeg.</w:t>
             </w:r>
           </w:p>
           <w:p>
@@ -10720,7 +12300,39 @@
                 <w:b/>
               </w:rPr>
               <w:br/>
-              <w:t>moet png of jpeg zijn</w:t>
+              <w:t xml:space="preserve">moet </w:t>
+            </w:r>
+            <w:proofErr w:type="spellStart"/>
+            <w:r>
+              <w:rPr>
+                <w:rFonts w:ascii="Calibri" w:hAnsi="Calibri"/>
+                <w:b/>
+              </w:rPr>
+              <w:t>png</w:t>
+            </w:r>
+            <w:proofErr w:type="spellEnd"/>
+            <w:r>
+              <w:rPr>
+                <w:rFonts w:ascii="Calibri" w:hAnsi="Calibri"/>
+                <w:b/>
+              </w:rPr>
+              <w:t xml:space="preserve"> of </w:t>
+            </w:r>
+            <w:proofErr w:type="spellStart"/>
+            <w:r>
+              <w:rPr>
+                <w:rFonts w:ascii="Calibri" w:hAnsi="Calibri"/>
+                <w:b/>
+              </w:rPr>
+              <w:t>jpeg</w:t>
+            </w:r>
+            <w:proofErr w:type="spellEnd"/>
+            <w:r>
+              <w:rPr>
+                <w:rFonts w:ascii="Calibri" w:hAnsi="Calibri"/>
+                <w:b/>
+              </w:rPr>
+              <w:t xml:space="preserve"> zijn</w:t>
             </w:r>
           </w:p>
           <w:p>
@@ -10740,7 +12352,23 @@
                 <w:rFonts w:ascii="Calibri" w:hAnsi="Calibri"/>
                 <w:b/>
               </w:rPr>
-              <w:t>Klik op de button Create event onder aan het formulier.</w:t>
+              <w:t xml:space="preserve">Klik op de button </w:t>
+            </w:r>
+            <w:proofErr w:type="spellStart"/>
+            <w:r>
+              <w:rPr>
+                <w:rFonts w:ascii="Calibri" w:hAnsi="Calibri"/>
+                <w:b/>
+              </w:rPr>
+              <w:t>Create</w:t>
+            </w:r>
+            <w:proofErr w:type="spellEnd"/>
+            <w:r>
+              <w:rPr>
+                <w:rFonts w:ascii="Calibri" w:hAnsi="Calibri"/>
+                <w:b/>
+              </w:rPr>
+              <w:t xml:space="preserve"> event onder aan het formulier.</w:t>
             </w:r>
           </w:p>
         </w:tc>
@@ -10843,6 +12471,12 @@
                 <w:rFonts w:ascii="Calibri" w:hAnsi="Calibri"/>
               </w:rPr>
             </w:pPr>
+            <w:r>
+              <w:rPr>
+                <w:rFonts w:ascii="Calibri" w:hAnsi="Calibri"/>
+              </w:rPr>
+              <w:t>Klopt, krijg een error</w:t>
+            </w:r>
           </w:p>
         </w:tc>
       </w:tr>
@@ -11070,6 +12704,13 @@
                 <w:b/>
               </w:rPr>
             </w:pPr>
+            <w:r>
+              <w:rPr>
+                <w:rFonts w:ascii="Calibri" w:hAnsi="Calibri"/>
+                <w:b/>
+              </w:rPr>
+              <w:t>Vasco</w:t>
+            </w:r>
           </w:p>
         </w:tc>
       </w:tr>
@@ -11282,8 +12923,17 @@
                 <w:rFonts w:ascii="Calibri" w:hAnsi="Calibri"/>
                 <w:b/>
               </w:rPr>
-              <w:t>Type in de searchbar /admin</w:t>
-            </w:r>
+              <w:t>Type in de searchbar /</w:t>
+            </w:r>
+            <w:proofErr w:type="spellStart"/>
+            <w:r>
+              <w:rPr>
+                <w:rFonts w:ascii="Calibri" w:hAnsi="Calibri"/>
+                <w:b/>
+              </w:rPr>
+              <w:t>admin</w:t>
+            </w:r>
+            <w:proofErr w:type="spellEnd"/>
           </w:p>
           <w:p>
             <w:pPr>
@@ -11349,7 +12999,23 @@
                 <w:rFonts w:ascii="Calibri" w:hAnsi="Calibri"/>
                 <w:b/>
               </w:rPr>
-              <w:t>Klik op de button Sign in onder aan het formulier.</w:t>
+              <w:t xml:space="preserve">Klik op de button </w:t>
+            </w:r>
+            <w:proofErr w:type="spellStart"/>
+            <w:r>
+              <w:rPr>
+                <w:rFonts w:ascii="Calibri" w:hAnsi="Calibri"/>
+                <w:b/>
+              </w:rPr>
+              <w:t>Sign</w:t>
+            </w:r>
+            <w:proofErr w:type="spellEnd"/>
+            <w:r>
+              <w:rPr>
+                <w:rFonts w:ascii="Calibri" w:hAnsi="Calibri"/>
+                <w:b/>
+              </w:rPr>
+              <w:t xml:space="preserve"> in onder aan het formulier.</w:t>
             </w:r>
           </w:p>
           <w:p>
@@ -11389,8 +13055,17 @@
                 <w:rFonts w:ascii="Calibri" w:hAnsi="Calibri"/>
                 <w:b/>
               </w:rPr>
-              <w:t>Vul bij het formulier bij event/artist Name: slipknot</w:t>
-            </w:r>
+              <w:t xml:space="preserve">Vul bij het formulier bij event/artist Name: </w:t>
+            </w:r>
+            <w:proofErr w:type="spellStart"/>
+            <w:r>
+              <w:rPr>
+                <w:rFonts w:ascii="Calibri" w:hAnsi="Calibri"/>
+                <w:b/>
+              </w:rPr>
+              <w:t>slipknot</w:t>
+            </w:r>
+            <w:proofErr w:type="spellEnd"/>
           </w:p>
           <w:p>
             <w:pPr>
@@ -11429,7 +13104,23 @@
                 <w:rFonts w:ascii="Calibri" w:hAnsi="Calibri"/>
                 <w:b/>
               </w:rPr>
-              <w:t>Vul bij het formulier bij location: Rotterdam</w:t>
+              <w:t xml:space="preserve">Vul bij het formulier bij </w:t>
+            </w:r>
+            <w:proofErr w:type="spellStart"/>
+            <w:r>
+              <w:rPr>
+                <w:rFonts w:ascii="Calibri" w:hAnsi="Calibri"/>
+                <w:b/>
+              </w:rPr>
+              <w:t>location</w:t>
+            </w:r>
+            <w:proofErr w:type="spellEnd"/>
+            <w:r>
+              <w:rPr>
+                <w:rFonts w:ascii="Calibri" w:hAnsi="Calibri"/>
+                <w:b/>
+              </w:rPr>
+              <w:t>: Rotterdam</w:t>
             </w:r>
           </w:p>
           <w:p>
@@ -11465,14 +13156,16 @@
                 <w:lang w:val="en-US"/>
               </w:rPr>
             </w:pPr>
+            <w:proofErr w:type="spellStart"/>
             <w:r>
               <w:rPr>
                 <w:rFonts w:ascii="Calibri" w:hAnsi="Calibri"/>
                 <w:b/>
                 <w:lang w:val="en-US"/>
               </w:rPr>
-              <w:t>Vul bij het formulier bij description:</w:t>
-            </w:r>
+              <w:t>Vul</w:t>
+            </w:r>
+            <w:proofErr w:type="spellEnd"/>
             <w:r>
               <w:rPr>
                 <w:rFonts w:ascii="Calibri" w:hAnsi="Calibri"/>
@@ -11481,13 +13174,85 @@
               </w:rPr>
               <w:t xml:space="preserve"> </w:t>
             </w:r>
+            <w:proofErr w:type="spellStart"/>
             <w:r>
               <w:rPr>
                 <w:rFonts w:ascii="Calibri" w:hAnsi="Calibri"/>
                 <w:b/>
                 <w:lang w:val="en-US"/>
               </w:rPr>
-              <w:t>survived not only five centuries, but also the leap into electronic typesetting, remaining essentially unchanged. It was popularised in the 1960s with the release of Letraset sheets containing Lorem Ipsum passages, and more recently with desktop publishing software like Aldus PageMaker including versions of Lorem Ipsum.</w:t>
+              <w:t>bij</w:t>
+            </w:r>
+            <w:proofErr w:type="spellEnd"/>
+            <w:r>
+              <w:rPr>
+                <w:rFonts w:ascii="Calibri" w:hAnsi="Calibri"/>
+                <w:b/>
+                <w:lang w:val="en-US"/>
+              </w:rPr>
+              <w:t xml:space="preserve"> het </w:t>
+            </w:r>
+            <w:proofErr w:type="spellStart"/>
+            <w:r>
+              <w:rPr>
+                <w:rFonts w:ascii="Calibri" w:hAnsi="Calibri"/>
+                <w:b/>
+                <w:lang w:val="en-US"/>
+              </w:rPr>
+              <w:t>formulier</w:t>
+            </w:r>
+            <w:proofErr w:type="spellEnd"/>
+            <w:r>
+              <w:rPr>
+                <w:rFonts w:ascii="Calibri" w:hAnsi="Calibri"/>
+                <w:b/>
+                <w:lang w:val="en-US"/>
+              </w:rPr>
+              <w:t xml:space="preserve"> </w:t>
+            </w:r>
+            <w:proofErr w:type="spellStart"/>
+            <w:r>
+              <w:rPr>
+                <w:rFonts w:ascii="Calibri" w:hAnsi="Calibri"/>
+                <w:b/>
+                <w:lang w:val="en-US"/>
+              </w:rPr>
+              <w:t>bij</w:t>
+            </w:r>
+            <w:proofErr w:type="spellEnd"/>
+            <w:r>
+              <w:rPr>
+                <w:rFonts w:ascii="Calibri" w:hAnsi="Calibri"/>
+                <w:b/>
+                <w:lang w:val="en-US"/>
+              </w:rPr>
+              <w:t xml:space="preserve"> description:</w:t>
+            </w:r>
+            <w:r>
+              <w:rPr>
+                <w:rFonts w:ascii="Calibri" w:hAnsi="Calibri"/>
+                <w:b/>
+                <w:lang w:val="en-US"/>
+              </w:rPr>
+              <w:t xml:space="preserve"> survived not only five centuries, but also the leap into electronic typesetting, remaining essentially unchanged. It was </w:t>
+            </w:r>
+            <w:proofErr w:type="spellStart"/>
+            <w:r>
+              <w:rPr>
+                <w:rFonts w:ascii="Calibri" w:hAnsi="Calibri"/>
+                <w:b/>
+                <w:lang w:val="en-US"/>
+              </w:rPr>
+              <w:t>popularised</w:t>
+            </w:r>
+            <w:proofErr w:type="spellEnd"/>
+            <w:r>
+              <w:rPr>
+                <w:rFonts w:ascii="Calibri" w:hAnsi="Calibri"/>
+                <w:b/>
+                <w:lang w:val="en-US"/>
+              </w:rPr>
+              <w:t xml:space="preserve"> in the 1960s with the release of Letraset sheets containing Lorem Ipsum passages, and more recently with desktop publishing software like Aldus PageMaker including versions of Lorem Ipsum.</w:t>
             </w:r>
           </w:p>
           <w:p>
@@ -11515,7 +13280,39 @@
                 <w:b/>
               </w:rPr>
               <w:br/>
-              <w:t>moet png of jpeg zijn</w:t>
+              <w:t xml:space="preserve">moet </w:t>
+            </w:r>
+            <w:proofErr w:type="spellStart"/>
+            <w:r>
+              <w:rPr>
+                <w:rFonts w:ascii="Calibri" w:hAnsi="Calibri"/>
+                <w:b/>
+              </w:rPr>
+              <w:t>png</w:t>
+            </w:r>
+            <w:proofErr w:type="spellEnd"/>
+            <w:r>
+              <w:rPr>
+                <w:rFonts w:ascii="Calibri" w:hAnsi="Calibri"/>
+                <w:b/>
+              </w:rPr>
+              <w:t xml:space="preserve"> of </w:t>
+            </w:r>
+            <w:proofErr w:type="spellStart"/>
+            <w:r>
+              <w:rPr>
+                <w:rFonts w:ascii="Calibri" w:hAnsi="Calibri"/>
+                <w:b/>
+              </w:rPr>
+              <w:t>jpeg</w:t>
+            </w:r>
+            <w:proofErr w:type="spellEnd"/>
+            <w:r>
+              <w:rPr>
+                <w:rFonts w:ascii="Calibri" w:hAnsi="Calibri"/>
+                <w:b/>
+              </w:rPr>
+              <w:t xml:space="preserve"> zijn</w:t>
             </w:r>
           </w:p>
           <w:p>
@@ -11535,7 +13332,23 @@
                 <w:rFonts w:ascii="Calibri" w:hAnsi="Calibri"/>
                 <w:b/>
               </w:rPr>
-              <w:t>Klik op de button Create event onder aan het formulier.</w:t>
+              <w:t xml:space="preserve">Klik op de button </w:t>
+            </w:r>
+            <w:proofErr w:type="spellStart"/>
+            <w:r>
+              <w:rPr>
+                <w:rFonts w:ascii="Calibri" w:hAnsi="Calibri"/>
+                <w:b/>
+              </w:rPr>
+              <w:t>Create</w:t>
+            </w:r>
+            <w:proofErr w:type="spellEnd"/>
+            <w:r>
+              <w:rPr>
+                <w:rFonts w:ascii="Calibri" w:hAnsi="Calibri"/>
+                <w:b/>
+              </w:rPr>
+              <w:t xml:space="preserve"> event onder aan het formulier.</w:t>
             </w:r>
           </w:p>
           <w:p>
@@ -11641,6 +13454,12 @@
                 <w:rFonts w:ascii="Calibri" w:hAnsi="Calibri"/>
               </w:rPr>
             </w:pPr>
+            <w:r>
+              <w:rPr>
+                <w:rFonts w:ascii="Calibri" w:hAnsi="Calibri"/>
+              </w:rPr>
+              <w:t>Klopt geheel.</w:t>
+            </w:r>
           </w:p>
         </w:tc>
       </w:tr>
@@ -11868,6 +13687,13 @@
                 <w:b/>
               </w:rPr>
             </w:pPr>
+            <w:r>
+              <w:rPr>
+                <w:rFonts w:ascii="Calibri" w:hAnsi="Calibri"/>
+                <w:b/>
+              </w:rPr>
+              <w:t>Vasco</w:t>
+            </w:r>
           </w:p>
         </w:tc>
       </w:tr>
@@ -12011,8 +13837,17 @@
                 <w:b/>
                 <w:sz w:val="24"/>
               </w:rPr>
-              <w:t>Event request</w:t>
-            </w:r>
+              <w:t xml:space="preserve">Event </w:t>
+            </w:r>
+            <w:proofErr w:type="spellStart"/>
+            <w:r>
+              <w:rPr>
+                <w:b/>
+                <w:sz w:val="24"/>
+              </w:rPr>
+              <w:t>request</w:t>
+            </w:r>
+            <w:proofErr w:type="spellEnd"/>
           </w:p>
         </w:tc>
       </w:tr>
@@ -12081,7 +13916,23 @@
                 <w:rFonts w:ascii="Calibri" w:hAnsi="Calibri"/>
                 <w:b/>
               </w:rPr>
-              <w:t>Event request verwijderen</w:t>
+              <w:t xml:space="preserve">Event </w:t>
+            </w:r>
+            <w:proofErr w:type="spellStart"/>
+            <w:r>
+              <w:rPr>
+                <w:rFonts w:ascii="Calibri" w:hAnsi="Calibri"/>
+                <w:b/>
+              </w:rPr>
+              <w:t>request</w:t>
+            </w:r>
+            <w:proofErr w:type="spellEnd"/>
+            <w:r>
+              <w:rPr>
+                <w:rFonts w:ascii="Calibri" w:hAnsi="Calibri"/>
+                <w:b/>
+              </w:rPr>
+              <w:t xml:space="preserve"> verwijderen</w:t>
             </w:r>
           </w:p>
         </w:tc>
@@ -12150,8 +14001,17 @@
                 <w:rFonts w:ascii="Calibri" w:hAnsi="Calibri"/>
                 <w:b/>
               </w:rPr>
-              <w:t>Type in de searchbar /admin</w:t>
-            </w:r>
+              <w:t>Type in de searchbar /</w:t>
+            </w:r>
+            <w:proofErr w:type="spellStart"/>
+            <w:r>
+              <w:rPr>
+                <w:rFonts w:ascii="Calibri" w:hAnsi="Calibri"/>
+                <w:b/>
+              </w:rPr>
+              <w:t>admin</w:t>
+            </w:r>
+            <w:proofErr w:type="spellEnd"/>
           </w:p>
           <w:p>
             <w:pPr>
@@ -12217,7 +14077,23 @@
                 <w:rFonts w:ascii="Calibri" w:hAnsi="Calibri"/>
                 <w:b/>
               </w:rPr>
-              <w:t>Klik op de button Sign in onder aan het formulier.</w:t>
+              <w:t xml:space="preserve">Klik op de button </w:t>
+            </w:r>
+            <w:proofErr w:type="spellStart"/>
+            <w:r>
+              <w:rPr>
+                <w:rFonts w:ascii="Calibri" w:hAnsi="Calibri"/>
+                <w:b/>
+              </w:rPr>
+              <w:t>Sign</w:t>
+            </w:r>
+            <w:proofErr w:type="spellEnd"/>
+            <w:r>
+              <w:rPr>
+                <w:rFonts w:ascii="Calibri" w:hAnsi="Calibri"/>
+                <w:b/>
+              </w:rPr>
+              <w:t xml:space="preserve"> in onder aan het formulier.</w:t>
             </w:r>
           </w:p>
           <w:p>
@@ -12237,8 +14113,17 @@
                 <w:rFonts w:ascii="Calibri" w:hAnsi="Calibri"/>
                 <w:b/>
               </w:rPr>
-              <w:t>Klik op het zij menu op check requests</w:t>
-            </w:r>
+              <w:t xml:space="preserve">Klik op het zij menu op check </w:t>
+            </w:r>
+            <w:proofErr w:type="spellStart"/>
+            <w:r>
+              <w:rPr>
+                <w:rFonts w:ascii="Calibri" w:hAnsi="Calibri"/>
+                <w:b/>
+              </w:rPr>
+              <w:t>requests</w:t>
+            </w:r>
+            <w:proofErr w:type="spellEnd"/>
           </w:p>
           <w:p>
             <w:pPr>
@@ -12309,7 +14194,21 @@
               <w:rPr>
                 <w:rFonts w:ascii="Calibri" w:hAnsi="Calibri"/>
               </w:rPr>
-              <w:t>Het event request word verwijde</w:t>
+              <w:t xml:space="preserve">Het event </w:t>
+            </w:r>
+            <w:proofErr w:type="spellStart"/>
+            <w:r>
+              <w:rPr>
+                <w:rFonts w:ascii="Calibri" w:hAnsi="Calibri"/>
+              </w:rPr>
+              <w:t>request</w:t>
+            </w:r>
+            <w:proofErr w:type="spellEnd"/>
+            <w:r>
+              <w:rPr>
+                <w:rFonts w:ascii="Calibri" w:hAnsi="Calibri"/>
+              </w:rPr>
+              <w:t xml:space="preserve"> word verwijde</w:t>
             </w:r>
             <w:r>
               <w:rPr>
@@ -12375,6 +14274,12 @@
                 <w:rFonts w:ascii="Calibri" w:hAnsi="Calibri"/>
               </w:rPr>
             </w:pPr>
+            <w:r>
+              <w:rPr>
+                <w:rFonts w:ascii="Calibri" w:hAnsi="Calibri"/>
+              </w:rPr>
+              <w:t>Ja, werkt geheel</w:t>
+            </w:r>
           </w:p>
         </w:tc>
       </w:tr>
@@ -12602,6 +14507,13 @@
                 <w:b/>
               </w:rPr>
             </w:pPr>
+            <w:r>
+              <w:rPr>
+                <w:rFonts w:ascii="Calibri" w:hAnsi="Calibri"/>
+                <w:b/>
+              </w:rPr>
+              <w:t>Vasco</w:t>
+            </w:r>
           </w:p>
         </w:tc>
       </w:tr>
@@ -12695,8 +14607,17 @@
                 <w:b/>
                 <w:sz w:val="24"/>
               </w:rPr>
-              <w:t>Contact Requests</w:t>
-            </w:r>
+              <w:t xml:space="preserve">Contact </w:t>
+            </w:r>
+            <w:proofErr w:type="spellStart"/>
+            <w:r>
+              <w:rPr>
+                <w:b/>
+                <w:sz w:val="24"/>
+              </w:rPr>
+              <w:t>Requests</w:t>
+            </w:r>
+            <w:proofErr w:type="spellEnd"/>
           </w:p>
         </w:tc>
       </w:tr>
@@ -12765,7 +14686,23 @@
                 <w:rFonts w:ascii="Calibri" w:hAnsi="Calibri"/>
                 <w:b/>
               </w:rPr>
-              <w:t>Contact Requests verwijderen.</w:t>
+              <w:t xml:space="preserve">Contact </w:t>
+            </w:r>
+            <w:proofErr w:type="spellStart"/>
+            <w:r>
+              <w:rPr>
+                <w:rFonts w:ascii="Calibri" w:hAnsi="Calibri"/>
+                <w:b/>
+              </w:rPr>
+              <w:t>Requests</w:t>
+            </w:r>
+            <w:proofErr w:type="spellEnd"/>
+            <w:r>
+              <w:rPr>
+                <w:rFonts w:ascii="Calibri" w:hAnsi="Calibri"/>
+                <w:b/>
+              </w:rPr>
+              <w:t xml:space="preserve"> verwijderen.</w:t>
             </w:r>
           </w:p>
         </w:tc>
@@ -12834,8 +14771,17 @@
                 <w:rFonts w:ascii="Calibri" w:hAnsi="Calibri"/>
                 <w:b/>
               </w:rPr>
-              <w:t>Type in de searchbar /admin</w:t>
-            </w:r>
+              <w:t>Type in de searchbar /</w:t>
+            </w:r>
+            <w:proofErr w:type="spellStart"/>
+            <w:r>
+              <w:rPr>
+                <w:rFonts w:ascii="Calibri" w:hAnsi="Calibri"/>
+                <w:b/>
+              </w:rPr>
+              <w:t>admin</w:t>
+            </w:r>
+            <w:proofErr w:type="spellEnd"/>
           </w:p>
           <w:p>
             <w:pPr>
@@ -12901,7 +14847,23 @@
                 <w:rFonts w:ascii="Calibri" w:hAnsi="Calibri"/>
                 <w:b/>
               </w:rPr>
-              <w:t>Klik op de button Sign in onder aan het formulier.</w:t>
+              <w:t xml:space="preserve">Klik op de button </w:t>
+            </w:r>
+            <w:proofErr w:type="spellStart"/>
+            <w:r>
+              <w:rPr>
+                <w:rFonts w:ascii="Calibri" w:hAnsi="Calibri"/>
+                <w:b/>
+              </w:rPr>
+              <w:t>Sign</w:t>
+            </w:r>
+            <w:proofErr w:type="spellEnd"/>
+            <w:r>
+              <w:rPr>
+                <w:rFonts w:ascii="Calibri" w:hAnsi="Calibri"/>
+                <w:b/>
+              </w:rPr>
+              <w:t xml:space="preserve"> in onder aan het formulier.</w:t>
             </w:r>
           </w:p>
           <w:p>
@@ -13000,8 +14962,30 @@
               <w:rPr>
                 <w:rFonts w:ascii="Calibri" w:hAnsi="Calibri"/>
               </w:rPr>
-              <w:t>Het contact Requests word verwijdered</w:t>
-            </w:r>
+              <w:t xml:space="preserve">Het contact </w:t>
+            </w:r>
+            <w:proofErr w:type="spellStart"/>
+            <w:r>
+              <w:rPr>
+                <w:rFonts w:ascii="Calibri" w:hAnsi="Calibri"/>
+              </w:rPr>
+              <w:t>Requests</w:t>
+            </w:r>
+            <w:proofErr w:type="spellEnd"/>
+            <w:r>
+              <w:rPr>
+                <w:rFonts w:ascii="Calibri" w:hAnsi="Calibri"/>
+              </w:rPr>
+              <w:t xml:space="preserve"> word </w:t>
+            </w:r>
+            <w:proofErr w:type="spellStart"/>
+            <w:r>
+              <w:rPr>
+                <w:rFonts w:ascii="Calibri" w:hAnsi="Calibri"/>
+              </w:rPr>
+              <w:t>verwijdered</w:t>
+            </w:r>
+            <w:proofErr w:type="spellEnd"/>
             <w:r>
               <w:rPr>
                 <w:rFonts w:ascii="Calibri" w:hAnsi="Calibri"/>
@@ -13066,6 +15050,12 @@
                 <w:rFonts w:ascii="Calibri" w:hAnsi="Calibri"/>
               </w:rPr>
             </w:pPr>
+            <w:r>
+              <w:rPr>
+                <w:rFonts w:ascii="Calibri" w:hAnsi="Calibri"/>
+              </w:rPr>
+              <w:t>Werkt geheel</w:t>
+            </w:r>
           </w:p>
         </w:tc>
       </w:tr>
@@ -13293,6 +15283,13 @@
                 <w:b/>
               </w:rPr>
             </w:pPr>
+            <w:r>
+              <w:rPr>
+                <w:rFonts w:ascii="Calibri" w:hAnsi="Calibri"/>
+                <w:b/>
+              </w:rPr>
+              <w:t>Vasco</w:t>
+            </w:r>
           </w:p>
         </w:tc>
       </w:tr>
@@ -13518,8 +15515,17 @@
                 <w:rFonts w:ascii="Calibri" w:hAnsi="Calibri"/>
                 <w:b/>
               </w:rPr>
-              <w:t>Type in de searchbar /admin</w:t>
-            </w:r>
+              <w:t>Type in de searchbar /</w:t>
+            </w:r>
+            <w:proofErr w:type="spellStart"/>
+            <w:r>
+              <w:rPr>
+                <w:rFonts w:ascii="Calibri" w:hAnsi="Calibri"/>
+                <w:b/>
+              </w:rPr>
+              <w:t>admin</w:t>
+            </w:r>
+            <w:proofErr w:type="spellEnd"/>
           </w:p>
           <w:p>
             <w:pPr>
@@ -13585,7 +15591,23 @@
                 <w:rFonts w:ascii="Calibri" w:hAnsi="Calibri"/>
                 <w:b/>
               </w:rPr>
-              <w:t>Klik op de button Sign in onder aan het formulier.</w:t>
+              <w:t xml:space="preserve">Klik op de button </w:t>
+            </w:r>
+            <w:proofErr w:type="spellStart"/>
+            <w:r>
+              <w:rPr>
+                <w:rFonts w:ascii="Calibri" w:hAnsi="Calibri"/>
+                <w:b/>
+              </w:rPr>
+              <w:t>Sign</w:t>
+            </w:r>
+            <w:proofErr w:type="spellEnd"/>
+            <w:r>
+              <w:rPr>
+                <w:rFonts w:ascii="Calibri" w:hAnsi="Calibri"/>
+                <w:b/>
+              </w:rPr>
+              <w:t xml:space="preserve"> in onder aan het formulier.</w:t>
             </w:r>
           </w:p>
           <w:p>
@@ -13743,6 +15765,12 @@
                 <w:rFonts w:ascii="Calibri" w:hAnsi="Calibri"/>
               </w:rPr>
             </w:pPr>
+            <w:r>
+              <w:rPr>
+                <w:rFonts w:ascii="Calibri" w:hAnsi="Calibri"/>
+              </w:rPr>
+              <w:t>Ja, werkt geheel.</w:t>
+            </w:r>
           </w:p>
         </w:tc>
       </w:tr>
@@ -13970,6 +15998,13 @@
                 <w:b/>
               </w:rPr>
             </w:pPr>
+            <w:r>
+              <w:rPr>
+                <w:rFonts w:ascii="Calibri" w:hAnsi="Calibri"/>
+                <w:b/>
+              </w:rPr>
+              <w:t>Vasco</w:t>
+            </w:r>
           </w:p>
         </w:tc>
       </w:tr>
@@ -14048,12 +16083,21 @@
                 <w:sz w:val="24"/>
               </w:rPr>
             </w:pPr>
+            <w:proofErr w:type="spellStart"/>
             <w:r>
               <w:rPr>
                 <w:b/>
                 <w:sz w:val="24"/>
               </w:rPr>
-              <w:t>Add pictures</w:t>
+              <w:t>Add</w:t>
+            </w:r>
+            <w:proofErr w:type="spellEnd"/>
+            <w:r>
+              <w:rPr>
+                <w:b/>
+                <w:sz w:val="24"/>
+              </w:rPr>
+              <w:t xml:space="preserve"> pictures</w:t>
             </w:r>
           </w:p>
         </w:tc>
@@ -14118,12 +16162,21 @@
                 <w:b/>
               </w:rPr>
             </w:pPr>
-            <w:r>
-              <w:rPr>
-                <w:rFonts w:ascii="Calibri" w:hAnsi="Calibri"/>
-                <w:b/>
-              </w:rPr>
-              <w:t>Add pictures verkeerde file</w:t>
+            <w:proofErr w:type="spellStart"/>
+            <w:r>
+              <w:rPr>
+                <w:rFonts w:ascii="Calibri" w:hAnsi="Calibri"/>
+                <w:b/>
+              </w:rPr>
+              <w:t>Add</w:t>
+            </w:r>
+            <w:proofErr w:type="spellEnd"/>
+            <w:r>
+              <w:rPr>
+                <w:rFonts w:ascii="Calibri" w:hAnsi="Calibri"/>
+                <w:b/>
+              </w:rPr>
+              <w:t xml:space="preserve"> pictures verkeerde file</w:t>
             </w:r>
           </w:p>
         </w:tc>
@@ -14192,8 +16245,17 @@
                 <w:rFonts w:ascii="Calibri" w:hAnsi="Calibri"/>
                 <w:b/>
               </w:rPr>
-              <w:t>Type in de searchbar /admin</w:t>
-            </w:r>
+              <w:t>Type in de searchbar /</w:t>
+            </w:r>
+            <w:proofErr w:type="spellStart"/>
+            <w:r>
+              <w:rPr>
+                <w:rFonts w:ascii="Calibri" w:hAnsi="Calibri"/>
+                <w:b/>
+              </w:rPr>
+              <w:t>admin</w:t>
+            </w:r>
+            <w:proofErr w:type="spellEnd"/>
           </w:p>
           <w:p>
             <w:pPr>
@@ -14259,7 +16321,23 @@
                 <w:rFonts w:ascii="Calibri" w:hAnsi="Calibri"/>
                 <w:b/>
               </w:rPr>
-              <w:t>Klik op de button Sign in onder aan het formulier.</w:t>
+              <w:t xml:space="preserve">Klik op de button </w:t>
+            </w:r>
+            <w:proofErr w:type="spellStart"/>
+            <w:r>
+              <w:rPr>
+                <w:rFonts w:ascii="Calibri" w:hAnsi="Calibri"/>
+                <w:b/>
+              </w:rPr>
+              <w:t>Sign</w:t>
+            </w:r>
+            <w:proofErr w:type="spellEnd"/>
+            <w:r>
+              <w:rPr>
+                <w:rFonts w:ascii="Calibri" w:hAnsi="Calibri"/>
+                <w:b/>
+              </w:rPr>
+              <w:t xml:space="preserve"> in onder aan het formulier.</w:t>
             </w:r>
           </w:p>
           <w:p>
@@ -14281,12 +16359,21 @@
               </w:rPr>
               <w:t xml:space="preserve">Klik in het zij menu op </w:t>
             </w:r>
-            <w:r>
-              <w:rPr>
-                <w:rFonts w:ascii="Calibri" w:hAnsi="Calibri"/>
-                <w:b/>
-              </w:rPr>
-              <w:t>add pictures</w:t>
+            <w:proofErr w:type="spellStart"/>
+            <w:r>
+              <w:rPr>
+                <w:rFonts w:ascii="Calibri" w:hAnsi="Calibri"/>
+                <w:b/>
+              </w:rPr>
+              <w:t>add</w:t>
+            </w:r>
+            <w:proofErr w:type="spellEnd"/>
+            <w:r>
+              <w:rPr>
+                <w:rFonts w:ascii="Calibri" w:hAnsi="Calibri"/>
+                <w:b/>
+              </w:rPr>
+              <w:t xml:space="preserve"> pictures</w:t>
             </w:r>
           </w:p>
           <w:p>
@@ -14326,7 +16413,23 @@
                 <w:rFonts w:ascii="Calibri" w:hAnsi="Calibri"/>
                 <w:b/>
               </w:rPr>
-              <w:t>Klik onder aan het formulier op de button photo upload.</w:t>
+              <w:t xml:space="preserve">Klik onder aan het formulier op de button </w:t>
+            </w:r>
+            <w:proofErr w:type="spellStart"/>
+            <w:r>
+              <w:rPr>
+                <w:rFonts w:ascii="Calibri" w:hAnsi="Calibri"/>
+                <w:b/>
+              </w:rPr>
+              <w:t>photo</w:t>
+            </w:r>
+            <w:proofErr w:type="spellEnd"/>
+            <w:r>
+              <w:rPr>
+                <w:rFonts w:ascii="Calibri" w:hAnsi="Calibri"/>
+                <w:b/>
+              </w:rPr>
+              <w:t xml:space="preserve"> upload.</w:t>
             </w:r>
           </w:p>
         </w:tc>
@@ -14371,14 +16474,55 @@
                 <w:rFonts w:ascii="Calibri" w:hAnsi="Calibri"/>
                 <w:lang w:val="en-US"/>
               </w:rPr>
-              <w:t xml:space="preserve">Je krijgt een fout melding </w:t>
-            </w:r>
+              <w:t xml:space="preserve">Je </w:t>
+            </w:r>
+            <w:proofErr w:type="spellStart"/>
             <w:r>
               <w:rPr>
                 <w:rFonts w:ascii="Calibri" w:hAnsi="Calibri"/>
                 <w:lang w:val="en-US"/>
               </w:rPr>
-              <w:t>The image field must be an image.</w:t>
+              <w:t>krijgt</w:t>
+            </w:r>
+            <w:proofErr w:type="spellEnd"/>
+            <w:r>
+              <w:rPr>
+                <w:rFonts w:ascii="Calibri" w:hAnsi="Calibri"/>
+                <w:lang w:val="en-US"/>
+              </w:rPr>
+              <w:t xml:space="preserve"> </w:t>
+            </w:r>
+            <w:proofErr w:type="spellStart"/>
+            <w:r>
+              <w:rPr>
+                <w:rFonts w:ascii="Calibri" w:hAnsi="Calibri"/>
+                <w:lang w:val="en-US"/>
+              </w:rPr>
+              <w:t>een</w:t>
+            </w:r>
+            <w:proofErr w:type="spellEnd"/>
+            <w:r>
+              <w:rPr>
+                <w:rFonts w:ascii="Calibri" w:hAnsi="Calibri"/>
+                <w:lang w:val="en-US"/>
+              </w:rPr>
+              <w:t xml:space="preserve"> </w:t>
+            </w:r>
+            <w:proofErr w:type="spellStart"/>
+            <w:r>
+              <w:rPr>
+                <w:rFonts w:ascii="Calibri" w:hAnsi="Calibri"/>
+                <w:lang w:val="en-US"/>
+              </w:rPr>
+              <w:t>fout</w:t>
+            </w:r>
+            <w:proofErr w:type="spellEnd"/>
+            <w:r>
+              <w:rPr>
+                <w:rFonts w:ascii="Calibri" w:hAnsi="Calibri"/>
+                <w:lang w:val="en-US"/>
+              </w:rPr>
+              <w:t xml:space="preserve"> melding The image field must be an image.</w:t>
             </w:r>
           </w:p>
         </w:tc>
@@ -14432,6 +16576,12 @@
                 <w:rFonts w:ascii="Calibri" w:hAnsi="Calibri"/>
               </w:rPr>
             </w:pPr>
+            <w:r>
+              <w:rPr>
+                <w:rFonts w:ascii="Calibri" w:hAnsi="Calibri"/>
+              </w:rPr>
+              <w:t>Dat klopt.</w:t>
+            </w:r>
           </w:p>
         </w:tc>
       </w:tr>
@@ -14659,6 +16809,13 @@
                 <w:b/>
               </w:rPr>
             </w:pPr>
+            <w:r>
+              <w:rPr>
+                <w:rFonts w:ascii="Calibri" w:hAnsi="Calibri"/>
+                <w:b/>
+              </w:rPr>
+              <w:t>Vasco</w:t>
+            </w:r>
           </w:p>
         </w:tc>
       </w:tr>
@@ -14732,12 +16889,21 @@
                 <w:sz w:val="24"/>
               </w:rPr>
             </w:pPr>
+            <w:proofErr w:type="spellStart"/>
             <w:r>
               <w:rPr>
                 <w:b/>
                 <w:sz w:val="24"/>
               </w:rPr>
-              <w:t>Add pictures</w:t>
+              <w:t>Add</w:t>
+            </w:r>
+            <w:proofErr w:type="spellEnd"/>
+            <w:r>
+              <w:rPr>
+                <w:b/>
+                <w:sz w:val="24"/>
+              </w:rPr>
+              <w:t xml:space="preserve"> pictures</w:t>
             </w:r>
           </w:p>
         </w:tc>
@@ -14802,12 +16968,21 @@
                 <w:b/>
               </w:rPr>
             </w:pPr>
-            <w:r>
-              <w:rPr>
-                <w:rFonts w:ascii="Calibri" w:hAnsi="Calibri"/>
-                <w:b/>
-              </w:rPr>
-              <w:t xml:space="preserve">Add pictures </w:t>
+            <w:proofErr w:type="spellStart"/>
+            <w:r>
+              <w:rPr>
+                <w:rFonts w:ascii="Calibri" w:hAnsi="Calibri"/>
+                <w:b/>
+              </w:rPr>
+              <w:t>Add</w:t>
+            </w:r>
+            <w:proofErr w:type="spellEnd"/>
+            <w:r>
+              <w:rPr>
+                <w:rFonts w:ascii="Calibri" w:hAnsi="Calibri"/>
+                <w:b/>
+              </w:rPr>
+              <w:t xml:space="preserve"> pictures </w:t>
             </w:r>
           </w:p>
         </w:tc>
@@ -14876,8 +17051,17 @@
                 <w:rFonts w:ascii="Calibri" w:hAnsi="Calibri"/>
                 <w:b/>
               </w:rPr>
-              <w:t>Type in de searchbar /admin</w:t>
-            </w:r>
+              <w:t>Type in de searchbar /</w:t>
+            </w:r>
+            <w:proofErr w:type="spellStart"/>
+            <w:r>
+              <w:rPr>
+                <w:rFonts w:ascii="Calibri" w:hAnsi="Calibri"/>
+                <w:b/>
+              </w:rPr>
+              <w:t>admin</w:t>
+            </w:r>
+            <w:proofErr w:type="spellEnd"/>
           </w:p>
           <w:p>
             <w:pPr>
@@ -14943,7 +17127,23 @@
                 <w:rFonts w:ascii="Calibri" w:hAnsi="Calibri"/>
                 <w:b/>
               </w:rPr>
-              <w:t>Klik op de button Sign in onder aan het formulier.</w:t>
+              <w:t xml:space="preserve">Klik op de button </w:t>
+            </w:r>
+            <w:proofErr w:type="spellStart"/>
+            <w:r>
+              <w:rPr>
+                <w:rFonts w:ascii="Calibri" w:hAnsi="Calibri"/>
+                <w:b/>
+              </w:rPr>
+              <w:t>Sign</w:t>
+            </w:r>
+            <w:proofErr w:type="spellEnd"/>
+            <w:r>
+              <w:rPr>
+                <w:rFonts w:ascii="Calibri" w:hAnsi="Calibri"/>
+                <w:b/>
+              </w:rPr>
+              <w:t xml:space="preserve"> in onder aan het formulier.</w:t>
             </w:r>
           </w:p>
           <w:p>
@@ -14963,7 +17163,23 @@
                 <w:rFonts w:ascii="Calibri" w:hAnsi="Calibri"/>
                 <w:b/>
               </w:rPr>
-              <w:t>Klik in het zij menu op add pictures</w:t>
+              <w:t xml:space="preserve">Klik in het zij menu op </w:t>
+            </w:r>
+            <w:proofErr w:type="spellStart"/>
+            <w:r>
+              <w:rPr>
+                <w:rFonts w:ascii="Calibri" w:hAnsi="Calibri"/>
+                <w:b/>
+              </w:rPr>
+              <w:t>add</w:t>
+            </w:r>
+            <w:proofErr w:type="spellEnd"/>
+            <w:r>
+              <w:rPr>
+                <w:rFonts w:ascii="Calibri" w:hAnsi="Calibri"/>
+                <w:b/>
+              </w:rPr>
+              <w:t xml:space="preserve"> pictures</w:t>
             </w:r>
           </w:p>
           <w:p>
@@ -14983,15 +17199,49 @@
                 <w:rFonts w:ascii="Calibri" w:hAnsi="Calibri"/>
                 <w:b/>
               </w:rPr>
-              <w:t>Vul bij het formulier bij Bestand kiezen:</w:t>
-            </w:r>
-            <w:r>
-              <w:rPr>
-                <w:rFonts w:ascii="Calibri" w:hAnsi="Calibri"/>
-                <w:b/>
-              </w:rPr>
-              <w:t xml:space="preserve"> een foto met png and jpeg</w:t>
-            </w:r>
+              <w:t xml:space="preserve">Vul bij het formulier bij Bestand kiezen: een foto met </w:t>
+            </w:r>
+            <w:proofErr w:type="spellStart"/>
+            <w:r>
+              <w:rPr>
+                <w:rFonts w:ascii="Calibri" w:hAnsi="Calibri"/>
+                <w:b/>
+              </w:rPr>
+              <w:t>png</w:t>
+            </w:r>
+            <w:proofErr w:type="spellEnd"/>
+            <w:r>
+              <w:rPr>
+                <w:rFonts w:ascii="Calibri" w:hAnsi="Calibri"/>
+                <w:b/>
+              </w:rPr>
+              <w:t xml:space="preserve"> </w:t>
+            </w:r>
+            <w:proofErr w:type="spellStart"/>
+            <w:r>
+              <w:rPr>
+                <w:rFonts w:ascii="Calibri" w:hAnsi="Calibri"/>
+                <w:b/>
+              </w:rPr>
+              <w:t>and</w:t>
+            </w:r>
+            <w:proofErr w:type="spellEnd"/>
+            <w:r>
+              <w:rPr>
+                <w:rFonts w:ascii="Calibri" w:hAnsi="Calibri"/>
+                <w:b/>
+              </w:rPr>
+              <w:t xml:space="preserve"> </w:t>
+            </w:r>
+            <w:proofErr w:type="spellStart"/>
+            <w:r>
+              <w:rPr>
+                <w:rFonts w:ascii="Calibri" w:hAnsi="Calibri"/>
+                <w:b/>
+              </w:rPr>
+              <w:t>jpeg</w:t>
+            </w:r>
+            <w:proofErr w:type="spellEnd"/>
           </w:p>
           <w:p>
             <w:pPr>
@@ -15010,7 +17260,23 @@
                 <w:rFonts w:ascii="Calibri" w:hAnsi="Calibri"/>
                 <w:b/>
               </w:rPr>
-              <w:t>Klik onder aan het formulier op de button photo upload.</w:t>
+              <w:t xml:space="preserve">Klik onder aan het formulier op de button </w:t>
+            </w:r>
+            <w:proofErr w:type="spellStart"/>
+            <w:r>
+              <w:rPr>
+                <w:rFonts w:ascii="Calibri" w:hAnsi="Calibri"/>
+                <w:b/>
+              </w:rPr>
+              <w:t>photo</w:t>
+            </w:r>
+            <w:proofErr w:type="spellEnd"/>
+            <w:r>
+              <w:rPr>
+                <w:rFonts w:ascii="Calibri" w:hAnsi="Calibri"/>
+                <w:b/>
+              </w:rPr>
+              <w:t xml:space="preserve"> upload.</w:t>
             </w:r>
           </w:p>
         </w:tc>
@@ -15113,6 +17379,12 @@
                 <w:rFonts w:ascii="Calibri" w:hAnsi="Calibri"/>
               </w:rPr>
             </w:pPr>
+            <w:r>
+              <w:rPr>
+                <w:rFonts w:ascii="Calibri" w:hAnsi="Calibri"/>
+              </w:rPr>
+              <w:t>Dat klopt.</w:t>
+            </w:r>
           </w:p>
         </w:tc>
       </w:tr>
@@ -15340,6 +17612,13 @@
                 <w:b/>
               </w:rPr>
             </w:pPr>
+            <w:r>
+              <w:rPr>
+                <w:rFonts w:ascii="Calibri" w:hAnsi="Calibri"/>
+                <w:b/>
+              </w:rPr>
+              <w:t>Vasco</w:t>
+            </w:r>
           </w:p>
         </w:tc>
       </w:tr>
@@ -15428,12 +17707,21 @@
                 <w:sz w:val="24"/>
               </w:rPr>
             </w:pPr>
+            <w:proofErr w:type="spellStart"/>
             <w:r>
               <w:rPr>
                 <w:b/>
                 <w:sz w:val="24"/>
               </w:rPr>
-              <w:t>Add pictures</w:t>
+              <w:t>Add</w:t>
+            </w:r>
+            <w:proofErr w:type="spellEnd"/>
+            <w:r>
+              <w:rPr>
+                <w:b/>
+                <w:sz w:val="24"/>
+              </w:rPr>
+              <w:t xml:space="preserve"> pictures</w:t>
             </w:r>
           </w:p>
         </w:tc>
@@ -15572,8 +17860,17 @@
                 <w:rFonts w:ascii="Calibri" w:hAnsi="Calibri"/>
                 <w:b/>
               </w:rPr>
-              <w:t>Type in de searchbar /admin</w:t>
-            </w:r>
+              <w:t>Type in de searchbar /</w:t>
+            </w:r>
+            <w:proofErr w:type="spellStart"/>
+            <w:r>
+              <w:rPr>
+                <w:rFonts w:ascii="Calibri" w:hAnsi="Calibri"/>
+                <w:b/>
+              </w:rPr>
+              <w:t>admin</w:t>
+            </w:r>
+            <w:proofErr w:type="spellEnd"/>
           </w:p>
           <w:p>
             <w:pPr>
@@ -15639,7 +17936,23 @@
                 <w:rFonts w:ascii="Calibri" w:hAnsi="Calibri"/>
                 <w:b/>
               </w:rPr>
-              <w:t>Klik op de button Sign in onder aan het formulier.</w:t>
+              <w:t xml:space="preserve">Klik op de button </w:t>
+            </w:r>
+            <w:proofErr w:type="spellStart"/>
+            <w:r>
+              <w:rPr>
+                <w:rFonts w:ascii="Calibri" w:hAnsi="Calibri"/>
+                <w:b/>
+              </w:rPr>
+              <w:t>Sign</w:t>
+            </w:r>
+            <w:proofErr w:type="spellEnd"/>
+            <w:r>
+              <w:rPr>
+                <w:rFonts w:ascii="Calibri" w:hAnsi="Calibri"/>
+                <w:b/>
+              </w:rPr>
+              <w:t xml:space="preserve"> in onder aan het formulier.</w:t>
             </w:r>
           </w:p>
           <w:p>
@@ -15659,7 +17972,23 @@
                 <w:rFonts w:ascii="Calibri" w:hAnsi="Calibri"/>
                 <w:b/>
               </w:rPr>
-              <w:t>Klik in het zij menu op add pictures</w:t>
+              <w:t xml:space="preserve">Klik in het zij menu op </w:t>
+            </w:r>
+            <w:proofErr w:type="spellStart"/>
+            <w:r>
+              <w:rPr>
+                <w:rFonts w:ascii="Calibri" w:hAnsi="Calibri"/>
+                <w:b/>
+              </w:rPr>
+              <w:t>add</w:t>
+            </w:r>
+            <w:proofErr w:type="spellEnd"/>
+            <w:r>
+              <w:rPr>
+                <w:rFonts w:ascii="Calibri" w:hAnsi="Calibri"/>
+                <w:b/>
+              </w:rPr>
+              <w:t xml:space="preserve"> pictures</w:t>
             </w:r>
           </w:p>
           <w:p>
@@ -15776,6 +18105,12 @@
                 <w:rFonts w:ascii="Calibri" w:hAnsi="Calibri"/>
               </w:rPr>
             </w:pPr>
+            <w:r>
+              <w:rPr>
+                <w:rFonts w:ascii="Calibri" w:hAnsi="Calibri"/>
+              </w:rPr>
+              <w:t>Foto word verwijderd en de melding is er ook.</w:t>
+            </w:r>
           </w:p>
         </w:tc>
       </w:tr>
@@ -16003,6 +18338,13 @@
                 <w:b/>
               </w:rPr>
             </w:pPr>
+            <w:r>
+              <w:rPr>
+                <w:rFonts w:ascii="Calibri" w:hAnsi="Calibri"/>
+                <w:b/>
+              </w:rPr>
+              <w:t>Vasco</w:t>
+            </w:r>
           </w:p>
         </w:tc>
       </w:tr>
@@ -16076,12 +18418,21 @@
                 <w:sz w:val="24"/>
               </w:rPr>
             </w:pPr>
+            <w:proofErr w:type="spellStart"/>
             <w:r>
               <w:rPr>
                 <w:b/>
                 <w:sz w:val="24"/>
               </w:rPr>
-              <w:t>Admin uitloggen</w:t>
+              <w:t>Admin</w:t>
+            </w:r>
+            <w:proofErr w:type="spellEnd"/>
+            <w:r>
+              <w:rPr>
+                <w:b/>
+                <w:sz w:val="24"/>
+              </w:rPr>
+              <w:t xml:space="preserve"> uitloggen</w:t>
             </w:r>
           </w:p>
         </w:tc>
@@ -16146,12 +18497,21 @@
                 <w:b/>
               </w:rPr>
             </w:pPr>
-            <w:r>
-              <w:rPr>
-                <w:rFonts w:ascii="Calibri" w:hAnsi="Calibri"/>
-                <w:b/>
-              </w:rPr>
-              <w:t>Admin uitloggen</w:t>
+            <w:proofErr w:type="spellStart"/>
+            <w:r>
+              <w:rPr>
+                <w:rFonts w:ascii="Calibri" w:hAnsi="Calibri"/>
+                <w:b/>
+              </w:rPr>
+              <w:t>Admin</w:t>
+            </w:r>
+            <w:proofErr w:type="spellEnd"/>
+            <w:r>
+              <w:rPr>
+                <w:rFonts w:ascii="Calibri" w:hAnsi="Calibri"/>
+                <w:b/>
+              </w:rPr>
+              <w:t xml:space="preserve"> uitloggen</w:t>
             </w:r>
           </w:p>
         </w:tc>
@@ -16220,8 +18580,17 @@
                 <w:rFonts w:ascii="Calibri" w:hAnsi="Calibri"/>
                 <w:b/>
               </w:rPr>
-              <w:t>Type in de searchbar /admin</w:t>
-            </w:r>
+              <w:t>Type in de searchbar /</w:t>
+            </w:r>
+            <w:proofErr w:type="spellStart"/>
+            <w:r>
+              <w:rPr>
+                <w:rFonts w:ascii="Calibri" w:hAnsi="Calibri"/>
+                <w:b/>
+              </w:rPr>
+              <w:t>admin</w:t>
+            </w:r>
+            <w:proofErr w:type="spellEnd"/>
           </w:p>
           <w:p>
             <w:pPr>
@@ -16287,7 +18656,23 @@
                 <w:rFonts w:ascii="Calibri" w:hAnsi="Calibri"/>
                 <w:b/>
               </w:rPr>
-              <w:t>Klik op de button Sign in onder aan het formulier.</w:t>
+              <w:t xml:space="preserve">Klik op de button </w:t>
+            </w:r>
+            <w:proofErr w:type="spellStart"/>
+            <w:r>
+              <w:rPr>
+                <w:rFonts w:ascii="Calibri" w:hAnsi="Calibri"/>
+                <w:b/>
+              </w:rPr>
+              <w:t>Sign</w:t>
+            </w:r>
+            <w:proofErr w:type="spellEnd"/>
+            <w:r>
+              <w:rPr>
+                <w:rFonts w:ascii="Calibri" w:hAnsi="Calibri"/>
+                <w:b/>
+              </w:rPr>
+              <w:t xml:space="preserve"> in onder aan het formulier.</w:t>
             </w:r>
           </w:p>
           <w:p>
@@ -16404,6 +18789,12 @@
                 <w:rFonts w:ascii="Calibri" w:hAnsi="Calibri"/>
               </w:rPr>
             </w:pPr>
+            <w:r>
+              <w:rPr>
+                <w:rFonts w:ascii="Calibri" w:hAnsi="Calibri"/>
+              </w:rPr>
+              <w:t>Ja, dat klopt.</w:t>
+            </w:r>
           </w:p>
         </w:tc>
       </w:tr>
@@ -16631,6 +19022,13 @@
                 <w:b/>
               </w:rPr>
             </w:pPr>
+            <w:r>
+              <w:rPr>
+                <w:rFonts w:ascii="Calibri" w:hAnsi="Calibri"/>
+                <w:b/>
+              </w:rPr>
+              <w:t>Vasco</w:t>
+            </w:r>
           </w:p>
         </w:tc>
       </w:tr>
@@ -18601,6 +20999,7 @@
   <w:style w:type="character" w:default="1" w:styleId="Standaardalinea-lettertype">
     <w:name w:val="Default Paragraph Font"/>
     <w:uiPriority w:val="1"/>
+    <w:semiHidden/>
     <w:unhideWhenUsed/>
   </w:style>
   <w:style w:type="table" w:default="1" w:styleId="Standaardtabel">
@@ -19342,23 +21741,10 @@
 </file>
 
 <file path=customXml/item1.xml><?xml version="1.0" encoding="utf-8"?>
-<p:properties xmlns:p="http://schemas.microsoft.com/office/2006/metadata/properties" xmlns:xsi="http://www.w3.org/2001/XMLSchema-instance" xmlns:pc="http://schemas.microsoft.com/office/infopath/2007/PartnerControls">
-  <documentManagement>
-    <_activity xmlns="fecb89af-7300-430a-9cbd-f7b303262664" xsi:nil="true"/>
-  </documentManagement>
-</p:properties>
+<b:Sources xmlns:b="http://schemas.openxmlformats.org/officeDocument/2006/bibliography" xmlns="http://schemas.openxmlformats.org/officeDocument/2006/bibliography" SelectedStyle="\APA.XSL" StyleName="APA"/>
 </file>
 
 <file path=customXml/item2.xml><?xml version="1.0" encoding="utf-8"?>
-<?mso-contentType ?>
-<FormTemplates xmlns="http://schemas.microsoft.com/sharepoint/v3/contenttype/forms">
-  <Display>DocumentLibraryForm</Display>
-  <Edit>DocumentLibraryForm</Edit>
-  <New>DocumentLibraryForm</New>
-</FormTemplates>
-</file>
-
-<file path=customXml/item3.xml><?xml version="1.0" encoding="utf-8"?>
 <ct:contentTypeSchema xmlns:ct="http://schemas.microsoft.com/office/2006/metadata/contentType" xmlns:ma="http://schemas.microsoft.com/office/2006/metadata/properties/metaAttributes" ct:_="" ma:_="" ma:contentTypeName="Document" ma:contentTypeID="0x010100EE13412984E52347AF8C2F972E4F1DF1" ma:contentTypeVersion="14" ma:contentTypeDescription="Een nieuw document maken." ma:contentTypeScope="" ma:versionID="77dac2c45fe04749919ada8ef28f2fa6">
   <xsd:schema xmlns:xsd="http://www.w3.org/2001/XMLSchema" xmlns:xs="http://www.w3.org/2001/XMLSchema" xmlns:p="http://schemas.microsoft.com/office/2006/metadata/properties" xmlns:ns3="fecb89af-7300-430a-9cbd-f7b303262664" xmlns:ns4="5e5afdb7-b2bc-4507-b3f7-6537fea7ec46" targetNamespace="http://schemas.microsoft.com/office/2006/metadata/properties" ma:root="true" ma:fieldsID="34fcd9b80f99a8803afc77f6f1c15a33" ns3:_="" ns4:_="">
     <xsd:import namespace="fecb89af-7300-430a-9cbd-f7b303262664"/>
@@ -19585,29 +21971,32 @@
 </ct:contentTypeSchema>
 </file>
 
+<file path=customXml/item3.xml><?xml version="1.0" encoding="utf-8"?>
+<?mso-contentType ?>
+<FormTemplates xmlns="http://schemas.microsoft.com/sharepoint/v3/contenttype/forms">
+  <Display>DocumentLibraryForm</Display>
+  <Edit>DocumentLibraryForm</Edit>
+  <New>DocumentLibraryForm</New>
+</FormTemplates>
+</file>
+
 <file path=customXml/item4.xml><?xml version="1.0" encoding="utf-8"?>
-<b:Sources xmlns:b="http://schemas.openxmlformats.org/officeDocument/2006/bibliography" xmlns="http://schemas.openxmlformats.org/officeDocument/2006/bibliography" SelectedStyle="\APA.XSL" StyleName="APA"/>
+<p:properties xmlns:p="http://schemas.microsoft.com/office/2006/metadata/properties" xmlns:xsi="http://www.w3.org/2001/XMLSchema-instance" xmlns:pc="http://schemas.microsoft.com/office/infopath/2007/PartnerControls">
+  <documentManagement>
+    <_activity xmlns="fecb89af-7300-430a-9cbd-f7b303262664" xsi:nil="true"/>
+  </documentManagement>
+</p:properties>
 </file>
 
 <file path=customXml/itemProps1.xml><?xml version="1.0" encoding="utf-8"?>
-<ds:datastoreItem xmlns:ds="http://schemas.openxmlformats.org/officeDocument/2006/customXml" ds:itemID="{85E7D57F-50BA-42D7-B356-140D7604077F}">
+<ds:datastoreItem xmlns:ds="http://schemas.openxmlformats.org/officeDocument/2006/customXml" ds:itemID="{DA4CB1A0-097E-4023-8610-4DDEBF8B1FE8}">
   <ds:schemaRefs>
-    <ds:schemaRef ds:uri="http://schemas.microsoft.com/office/2006/metadata/properties"/>
-    <ds:schemaRef ds:uri="http://schemas.microsoft.com/office/infopath/2007/PartnerControls"/>
-    <ds:schemaRef ds:uri="fecb89af-7300-430a-9cbd-f7b303262664"/>
+    <ds:schemaRef ds:uri="http://schemas.openxmlformats.org/officeDocument/2006/bibliography"/>
   </ds:schemaRefs>
 </ds:datastoreItem>
 </file>
 
 <file path=customXml/itemProps2.xml><?xml version="1.0" encoding="utf-8"?>
-<ds:datastoreItem xmlns:ds="http://schemas.openxmlformats.org/officeDocument/2006/customXml" ds:itemID="{1E216C86-2490-43B1-93D3-D4B52A2B36BA}">
-  <ds:schemaRefs>
-    <ds:schemaRef ds:uri="http://schemas.microsoft.com/sharepoint/v3/contenttype/forms"/>
-  </ds:schemaRefs>
-</ds:datastoreItem>
-</file>
-
-<file path=customXml/itemProps3.xml><?xml version="1.0" encoding="utf-8"?>
 <ds:datastoreItem xmlns:ds="http://schemas.openxmlformats.org/officeDocument/2006/customXml" ds:itemID="{6236DC06-E099-446F-81BD-3409E03C7F03}">
   <ds:schemaRefs>
     <ds:schemaRef ds:uri="http://schemas.microsoft.com/office/2006/metadata/contentType"/>
@@ -19626,10 +22015,20 @@
 </ds:datastoreItem>
 </file>
 
+<file path=customXml/itemProps3.xml><?xml version="1.0" encoding="utf-8"?>
+<ds:datastoreItem xmlns:ds="http://schemas.openxmlformats.org/officeDocument/2006/customXml" ds:itemID="{1E216C86-2490-43B1-93D3-D4B52A2B36BA}">
+  <ds:schemaRefs>
+    <ds:schemaRef ds:uri="http://schemas.microsoft.com/sharepoint/v3/contenttype/forms"/>
+  </ds:schemaRefs>
+</ds:datastoreItem>
+</file>
+
 <file path=customXml/itemProps4.xml><?xml version="1.0" encoding="utf-8"?>
-<ds:datastoreItem xmlns:ds="http://schemas.openxmlformats.org/officeDocument/2006/customXml" ds:itemID="{DA4CB1A0-097E-4023-8610-4DDEBF8B1FE8}">
+<ds:datastoreItem xmlns:ds="http://schemas.openxmlformats.org/officeDocument/2006/customXml" ds:itemID="{85E7D57F-50BA-42D7-B356-140D7604077F}">
   <ds:schemaRefs>
-    <ds:schemaRef ds:uri="http://schemas.openxmlformats.org/officeDocument/2006/bibliography"/>
+    <ds:schemaRef ds:uri="http://schemas.microsoft.com/office/2006/metadata/properties"/>
+    <ds:schemaRef ds:uri="http://schemas.microsoft.com/office/infopath/2007/PartnerControls"/>
+    <ds:schemaRef ds:uri="fecb89af-7300-430a-9cbd-f7b303262664"/>
   </ds:schemaRefs>
 </ds:datastoreItem>
 </file>
</xml_diff>